<commit_message>
Se creó el documento de planeación V1.0 Se creó el archivo Calendarización en MS Project.
</commit_message>
<xml_diff>
--- a/ERS_HelpDesk2021.docx
+++ b/ERS_HelpDesk2021.docx
@@ -80,7 +80,13 @@
                                 <w:ind w:left="284"/>
                               </w:pPr>
                               <w:r>
-                                <w:t>V 1.0</w:t>
+                                <w:t xml:space="preserve">V </w:t>
+                              </w:r>
+                              <w:r>
+                                <w:t>2</w:t>
+                              </w:r>
+                              <w:r>
+                                <w:t>.0</w:t>
                               </w:r>
                             </w:p>
                           </w:txbxContent>
@@ -377,7 +383,13 @@
                           <w:ind w:left="284"/>
                         </w:pPr>
                         <w:r>
-                          <w:t>V 1.0</w:t>
+                          <w:t xml:space="preserve">V </w:t>
+                        </w:r>
+                        <w:r>
+                          <w:t>2</w:t>
+                        </w:r>
+                        <w:r>
+                          <w:t>.0</w:t>
                         </w:r>
                       </w:p>
                     </w:txbxContent>
@@ -992,7 +1004,18 @@
                 <w:lang w:eastAsia="es-MX"/>
                 <w14:ligatures w14:val="standardContextual"/>
               </w:rPr>
-              <w:t>1.0</w:t>
+              <w:t>2</w:t>
+            </w:r>
+            <w:r>
+              <w:rPr>
+                <w:rFonts w:eastAsia="Tw Cen MT" w:cstheme="minorHAnsi"/>
+                <w:kern w:val="24"/>
+                <w:sz w:val="23"/>
+                <w:szCs w:val="20"/>
+                <w:lang w:eastAsia="es-MX"/>
+                <w14:ligatures w14:val="standardContextual"/>
+              </w:rPr>
+              <w:t>.0</w:t>
             </w:r>
           </w:p>
         </w:tc>
@@ -1055,40 +1078,29 @@
                 <w:lang w:eastAsia="es-MX"/>
                 <w14:ligatures w14:val="standardContextual"/>
               </w:rPr>
+              <w:t>24</w:t>
+            </w:r>
+            <w:r>
+              <w:rPr>
+                <w:rFonts w:eastAsia="Tw Cen MT" w:cstheme="minorHAnsi"/>
+                <w:kern w:val="24"/>
+                <w:sz w:val="23"/>
+                <w:szCs w:val="20"/>
+                <w:lang w:eastAsia="es-MX"/>
+                <w14:ligatures w14:val="standardContextual"/>
+              </w:rPr>
+              <w:t>/</w:t>
+            </w:r>
+            <w:r>
+              <w:rPr>
+                <w:rFonts w:eastAsia="Tw Cen MT" w:cstheme="minorHAnsi"/>
+                <w:kern w:val="24"/>
+                <w:sz w:val="23"/>
+                <w:szCs w:val="20"/>
+                <w:lang w:eastAsia="es-MX"/>
+                <w14:ligatures w14:val="standardContextual"/>
+              </w:rPr>
               <w:t>02</w:t>
-            </w:r>
-            <w:r>
-              <w:rPr>
-                <w:rFonts w:eastAsia="Tw Cen MT" w:cstheme="minorHAnsi"/>
-                <w:kern w:val="24"/>
-                <w:sz w:val="23"/>
-                <w:szCs w:val="20"/>
-                <w:lang w:eastAsia="es-MX"/>
-                <w14:ligatures w14:val="standardContextual"/>
-              </w:rPr>
-              <w:t>/</w:t>
-            </w:r>
-            <w:r>
-              <w:rPr>
-                <w:rFonts w:eastAsia="Tw Cen MT" w:cstheme="minorHAnsi"/>
-                <w:kern w:val="24"/>
-                <w:sz w:val="23"/>
-                <w:szCs w:val="20"/>
-                <w:lang w:eastAsia="es-MX"/>
-                <w14:ligatures w14:val="standardContextual"/>
-              </w:rPr>
-              <w:t>1</w:t>
-            </w:r>
-            <w:r>
-              <w:rPr>
-                <w:rFonts w:eastAsia="Tw Cen MT" w:cstheme="minorHAnsi"/>
-                <w:kern w:val="24"/>
-                <w:sz w:val="23"/>
-                <w:szCs w:val="20"/>
-                <w:lang w:eastAsia="es-MX"/>
-                <w14:ligatures w14:val="standardContextual"/>
-              </w:rPr>
-              <w:t>9</w:t>
             </w:r>
             <w:r>
               <w:rPr>
@@ -1582,6 +1594,7 @@
           <w:docPartUnique/>
         </w:docPartObj>
       </w:sdtPr>
+      <w:sdtEndPr/>
       <w:sdtContent>
         <w:p>
           <w:pPr>
@@ -4230,7 +4243,16 @@
         <w:t>situaciones específicas</w:t>
       </w:r>
       <w:r>
-        <w:t xml:space="preserve"> a problemas técnicos(Ej Hardware y Software) mediante los usuarios Proveedor y MonitorETI.</w:t>
+        <w:t xml:space="preserve"> a problemas técnicos mediante los usuarios Proveedor</w:t>
+      </w:r>
+      <w:r>
+        <w:t xml:space="preserve"> (Incidencias en hardware)</w:t>
+      </w:r>
+      <w:r>
+        <w:t xml:space="preserve"> y MonitorETI</w:t>
+      </w:r>
+      <w:r>
+        <w:t xml:space="preserve"> (Incidencias en Software). </w:t>
       </w:r>
     </w:p>
     <w:p>
@@ -7682,6 +7704,9 @@
     <w:p/>
     <w:p>
       <w:r>
+        <w:rPr>
+          <w:noProof/>
+        </w:rPr>
         <w:lastRenderedPageBreak/>
         <w:drawing>
           <wp:inline distT="0" distB="0" distL="0" distR="0" wp14:anchorId="77CE7DC8" wp14:editId="7A54822D">
@@ -14264,13 +14289,7 @@
               <w:t>P</w:t>
             </w:r>
             <w:r>
-              <w:t xml:space="preserve">roceso </w:t>
-            </w:r>
-            <w:r>
-              <w:t>E</w:t>
-            </w:r>
-            <w:r>
-              <w:t>lectoral</w:t>
+              <w:t>roceso Electoral</w:t>
             </w:r>
           </w:p>
         </w:tc>

</xml_diff>

<commit_message>
Se terminaron de realizar las modificaciones en el documento ERS_HelpDesk2021 Se termina la primera versión del documento de planeacion
</commit_message>
<xml_diff>
--- a/ERS_HelpDesk2021.docx
+++ b/ERS_HelpDesk2021.docx
@@ -191,6 +191,7 @@
                                 </w:rPr>
                                 <w:t xml:space="preserve">Desarrollo de un sistema </w:t>
                               </w:r>
+                              <w:proofErr w:type="spellStart"/>
                               <w:r>
                                 <w:rPr>
                                   <w:rFonts w:asciiTheme="majorHAnsi" w:eastAsiaTheme="majorEastAsia" w:hAnsiTheme="majorHAnsi" w:cstheme="majorBidi"/>
@@ -209,7 +210,18 @@
                                   <w:szCs w:val="26"/>
                                   <w:lang w:val="es-MX" w:bidi="es-ES"/>
                                 </w:rPr>
-                                <w:t xml:space="preserve">elpdesk para el registro y control de incidencias técnicas en el jurado electoral especial de </w:t>
+                                <w:t>elpdesk</w:t>
+                              </w:r>
+                              <w:proofErr w:type="spellEnd"/>
+                              <w:r>
+                                <w:rPr>
+                                  <w:rFonts w:asciiTheme="majorHAnsi" w:eastAsiaTheme="majorEastAsia" w:hAnsiTheme="majorHAnsi" w:cstheme="majorBidi"/>
+                                  <w:color w:val="1481AB" w:themeColor="accent1" w:themeShade="BF"/>
+                                  <w:sz w:val="26"/>
+                                  <w:szCs w:val="26"/>
+                                  <w:lang w:val="es-MX" w:bidi="es-ES"/>
+                                </w:rPr>
+                                <w:t xml:space="preserve"> para el registro y control de incidencias técnicas en el jurado electoral especial de </w:t>
                               </w:r>
                               <w:r>
                                 <w:rPr>
@@ -446,6 +458,7 @@
                           </w:rPr>
                           <w:t xml:space="preserve">Desarrollo de un sistema </w:t>
                         </w:r>
+                        <w:proofErr w:type="spellStart"/>
                         <w:r>
                           <w:rPr>
                             <w:rFonts w:asciiTheme="majorHAnsi" w:eastAsiaTheme="majorEastAsia" w:hAnsiTheme="majorHAnsi" w:cstheme="majorBidi"/>
@@ -464,7 +477,18 @@
                             <w:szCs w:val="26"/>
                             <w:lang w:val="es-MX" w:bidi="es-ES"/>
                           </w:rPr>
-                          <w:t xml:space="preserve">elpdesk para el registro y control de incidencias técnicas en el jurado electoral especial de </w:t>
+                          <w:t>elpdesk</w:t>
+                        </w:r>
+                        <w:proofErr w:type="spellEnd"/>
+                        <w:r>
+                          <w:rPr>
+                            <w:rFonts w:asciiTheme="majorHAnsi" w:eastAsiaTheme="majorEastAsia" w:hAnsiTheme="majorHAnsi" w:cstheme="majorBidi"/>
+                            <w:color w:val="1481AB" w:themeColor="accent1" w:themeShade="BF"/>
+                            <w:sz w:val="26"/>
+                            <w:szCs w:val="26"/>
+                            <w:lang w:val="es-MX" w:bidi="es-ES"/>
+                          </w:rPr>
+                          <w:t xml:space="preserve"> para el registro y control de incidencias técnicas en el jurado electoral especial de </w:t>
                         </w:r>
                         <w:r>
                           <w:rPr>
@@ -1078,7 +1102,18 @@
                 <w:lang w:eastAsia="es-MX"/>
                 <w14:ligatures w14:val="standardContextual"/>
               </w:rPr>
-              <w:t>24</w:t>
+              <w:t>2</w:t>
+            </w:r>
+            <w:r>
+              <w:rPr>
+                <w:rFonts w:eastAsia="Tw Cen MT" w:cstheme="minorHAnsi"/>
+                <w:kern w:val="24"/>
+                <w:sz w:val="23"/>
+                <w:szCs w:val="20"/>
+                <w:lang w:eastAsia="es-MX"/>
+                <w14:ligatures w14:val="standardContextual"/>
+              </w:rPr>
+              <w:t>6</w:t>
             </w:r>
             <w:r>
               <w:rPr>
@@ -1377,6 +1412,7 @@
         </w:rPr>
         <w:t xml:space="preserve">Responsable:  </w:t>
       </w:r>
+      <w:proofErr w:type="spellStart"/>
       <w:r>
         <w:rPr>
           <w:rFonts w:eastAsia="Tw Cen MT" w:cstheme="minorHAnsi"/>
@@ -1385,8 +1421,9 @@
           <w:lang w:eastAsia="es-MX"/>
           <w14:ligatures w14:val="standardContextual"/>
         </w:rPr>
-        <w:t>Jose Luis Caamal</w:t>
-      </w:r>
+        <w:t>Jose</w:t>
+      </w:r>
+      <w:proofErr w:type="spellEnd"/>
       <w:r>
         <w:rPr>
           <w:rFonts w:eastAsia="Tw Cen MT" w:cstheme="minorHAnsi"/>
@@ -1395,8 +1432,30 @@
           <w:lang w:eastAsia="es-MX"/>
           <w14:ligatures w14:val="standardContextual"/>
         </w:rPr>
-        <w:t xml:space="preserve"> Ic</w:t>
-      </w:r>
+        <w:t xml:space="preserve"> Luis Caamal</w:t>
+      </w:r>
+      <w:r>
+        <w:rPr>
+          <w:rFonts w:eastAsia="Tw Cen MT" w:cstheme="minorHAnsi"/>
+          <w:kern w:val="24"/>
+          <w:szCs w:val="18"/>
+          <w:lang w:eastAsia="es-MX"/>
+          <w14:ligatures w14:val="standardContextual"/>
+        </w:rPr>
+        <w:t xml:space="preserve"> </w:t>
+      </w:r>
+      <w:proofErr w:type="spellStart"/>
+      <w:r>
+        <w:rPr>
+          <w:rFonts w:eastAsia="Tw Cen MT" w:cstheme="minorHAnsi"/>
+          <w:kern w:val="24"/>
+          <w:szCs w:val="18"/>
+          <w:lang w:eastAsia="es-MX"/>
+          <w14:ligatures w14:val="standardContextual"/>
+        </w:rPr>
+        <w:t>Ic</w:t>
+      </w:r>
+      <w:proofErr w:type="spellEnd"/>
     </w:p>
     <w:p>
       <w:pPr>
@@ -2631,7 +2690,7 @@
                 <w:noProof/>
                 <w:webHidden/>
               </w:rPr>
-              <w:t>7</w:t>
+              <w:t>8</w:t>
             </w:r>
             <w:r>
               <w:rPr>
@@ -2717,7 +2776,7 @@
                 <w:noProof/>
                 <w:webHidden/>
               </w:rPr>
-              <w:t>7</w:t>
+              <w:t>8</w:t>
             </w:r>
             <w:r>
               <w:rPr>
@@ -2803,7 +2862,7 @@
                 <w:noProof/>
                 <w:webHidden/>
               </w:rPr>
-              <w:t>9</w:t>
+              <w:t>11</w:t>
             </w:r>
             <w:r>
               <w:rPr>
@@ -2889,7 +2948,7 @@
                 <w:noProof/>
                 <w:webHidden/>
               </w:rPr>
-              <w:t>10</w:t>
+              <w:t>11</w:t>
             </w:r>
             <w:r>
               <w:rPr>
@@ -2975,7 +3034,7 @@
                 <w:noProof/>
                 <w:webHidden/>
               </w:rPr>
-              <w:t>10</w:t>
+              <w:t>12</w:t>
             </w:r>
             <w:r>
               <w:rPr>
@@ -3061,7 +3120,7 @@
                 <w:noProof/>
                 <w:webHidden/>
               </w:rPr>
-              <w:t>10</w:t>
+              <w:t>12</w:t>
             </w:r>
             <w:r>
               <w:rPr>
@@ -3147,7 +3206,7 @@
                 <w:noProof/>
                 <w:webHidden/>
               </w:rPr>
-              <w:t>11</w:t>
+              <w:t>12</w:t>
             </w:r>
             <w:r>
               <w:rPr>
@@ -3233,7 +3292,7 @@
                 <w:noProof/>
                 <w:webHidden/>
               </w:rPr>
-              <w:t>11</w:t>
+              <w:t>12</w:t>
             </w:r>
             <w:r>
               <w:rPr>
@@ -3319,7 +3378,7 @@
                 <w:noProof/>
                 <w:webHidden/>
               </w:rPr>
-              <w:t>11</w:t>
+              <w:t>13</w:t>
             </w:r>
             <w:r>
               <w:rPr>
@@ -3405,7 +3464,7 @@
                 <w:noProof/>
                 <w:webHidden/>
               </w:rPr>
-              <w:t>11</w:t>
+              <w:t>13</w:t>
             </w:r>
             <w:r>
               <w:rPr>
@@ -4249,8 +4308,13 @@
         <w:t xml:space="preserve"> (Incidencias en hardware)</w:t>
       </w:r>
       <w:r>
-        <w:t xml:space="preserve"> y MonitorETI</w:t>
-      </w:r>
+        <w:t xml:space="preserve"> y </w:t>
+      </w:r>
+      <w:proofErr w:type="spellStart"/>
+      <w:r>
+        <w:t>MonitorETI</w:t>
+      </w:r>
+      <w:proofErr w:type="spellEnd"/>
       <w:r>
         <w:t xml:space="preserve"> (Incidencias en Software). </w:t>
       </w:r>
@@ -4504,7 +4568,6 @@
         <w:t>Ayuda</w:t>
       </w:r>
     </w:p>
-    <w:p/>
     <w:p/>
     <w:p>
       <w:pPr>
@@ -5230,7 +5293,6 @@
                 <w:lang w:eastAsia="es-MX"/>
                 <w14:ligatures w14:val="standardContextual"/>
               </w:rPr>
-              <w:lastRenderedPageBreak/>
               <w:t>Ayuda</w:t>
             </w:r>
           </w:p>
@@ -5253,7 +5315,6 @@
               <w:rPr>
                 <w:sz w:val="24"/>
               </w:rPr>
-              <w:lastRenderedPageBreak/>
               <w:t>Baja: Cuando le sea asignado un ticket</w:t>
             </w:r>
           </w:p>
@@ -5281,6 +5342,7 @@
                 <w:lang w:eastAsia="es-MX"/>
               </w:rPr>
             </w:pPr>
+            <w:proofErr w:type="spellStart"/>
             <w:r>
               <w:rPr>
                 <w:rFonts w:ascii="Calibri" w:eastAsia="Times New Roman" w:hAnsi="Calibri" w:cs="Calibri"/>
@@ -5288,8 +5350,10 @@
                 <w:bCs w:val="0"/>
                 <w:lang w:eastAsia="es-MX"/>
               </w:rPr>
+              <w:lastRenderedPageBreak/>
               <w:t>MonitorETI</w:t>
             </w:r>
+            <w:proofErr w:type="spellEnd"/>
           </w:p>
         </w:tc>
         <w:tc>
@@ -5431,6 +5495,7 @@
     <w:p/>
     <w:p/>
     <w:p/>
+    <w:p/>
     <w:p>
       <w:pPr>
         <w:pStyle w:val="Ttulo1"/>
@@ -5489,7 +5554,7 @@
           <w:i/>
           <w:iCs/>
         </w:rPr>
-        <w:t>HelpDeskJee</w:t>
+        <w:t>HELPDESKJEE</w:t>
       </w:r>
       <w:r>
         <w:t>, donde se describen de manera detallada de cada uno de ellos, demás se clasifican de acuerdo con el módulo al que pertenecen para facilitar su trazabilidad a través del desarrollo</w:t>
@@ -7702,49 +7767,7 @@
     <w:p/>
     <w:p/>
     <w:p/>
-    <w:p>
-      <w:r>
-        <w:rPr>
-          <w:noProof/>
-        </w:rPr>
-        <w:lastRenderedPageBreak/>
-        <w:drawing>
-          <wp:inline distT="0" distB="0" distL="0" distR="0" wp14:anchorId="77CE7DC8" wp14:editId="7A54822D">
-            <wp:extent cx="5400040" cy="4125595"/>
-            <wp:effectExtent l="0" t="0" r="0" b="8255"/>
-            <wp:docPr id="1" name="Imagen 1"/>
-            <wp:cNvGraphicFramePr>
-              <a:graphicFrameLocks xmlns:a="http://schemas.openxmlformats.org/drawingml/2006/main" noChangeAspect="1"/>
-            </wp:cNvGraphicFramePr>
-            <a:graphic xmlns:a="http://schemas.openxmlformats.org/drawingml/2006/main">
-              <a:graphicData uri="http://schemas.openxmlformats.org/drawingml/2006/picture">
-                <pic:pic xmlns:pic="http://schemas.openxmlformats.org/drawingml/2006/picture">
-                  <pic:nvPicPr>
-                    <pic:cNvPr id="1" name=""/>
-                    <pic:cNvPicPr/>
-                  </pic:nvPicPr>
-                  <pic:blipFill>
-                    <a:blip r:embed="rId9"/>
-                    <a:stretch>
-                      <a:fillRect/>
-                    </a:stretch>
-                  </pic:blipFill>
-                  <pic:spPr>
-                    <a:xfrm>
-                      <a:off x="0" y="0"/>
-                      <a:ext cx="5400040" cy="4125595"/>
-                    </a:xfrm>
-                    <a:prstGeom prst="rect">
-                      <a:avLst/>
-                    </a:prstGeom>
-                  </pic:spPr>
-                </pic:pic>
-              </a:graphicData>
-            </a:graphic>
-          </wp:inline>
-        </w:drawing>
-      </w:r>
-    </w:p>
+    <w:p/>
     <w:p/>
     <w:p/>
     <w:p/>
@@ -7808,6 +7831,7 @@
                 <w:lang w:eastAsia="es-MX"/>
                 <w14:ligatures w14:val="standardContextual"/>
               </w:rPr>
+              <w:lastRenderedPageBreak/>
               <w:t>Módulo tickets</w:t>
             </w:r>
           </w:p>
@@ -8116,6 +8140,7 @@
               </w:rPr>
               <w:t xml:space="preserve"> </w:t>
             </w:r>
+            <w:proofErr w:type="spellStart"/>
             <w:r>
               <w:rPr>
                 <w:rFonts w:ascii="Calibri" w:eastAsia="Times New Roman" w:hAnsi="Calibri" w:cs="Calibri"/>
@@ -8123,7 +8148,37 @@
                 <w:bCs w:val="0"/>
                 <w:lang w:eastAsia="es-MX"/>
               </w:rPr>
-              <w:t>Accesar al dashboard de tickets (Seguimiento )</w:t>
+              <w:t>Accesar</w:t>
+            </w:r>
+            <w:proofErr w:type="spellEnd"/>
+            <w:r>
+              <w:rPr>
+                <w:rFonts w:ascii="Calibri" w:eastAsia="Times New Roman" w:hAnsi="Calibri" w:cs="Calibri"/>
+                <w:b w:val="0"/>
+                <w:bCs w:val="0"/>
+                <w:lang w:eastAsia="es-MX"/>
+              </w:rPr>
+              <w:t xml:space="preserve"> al </w:t>
+            </w:r>
+            <w:proofErr w:type="spellStart"/>
+            <w:r>
+              <w:rPr>
+                <w:rFonts w:ascii="Calibri" w:eastAsia="Times New Roman" w:hAnsi="Calibri" w:cs="Calibri"/>
+                <w:b w:val="0"/>
+                <w:bCs w:val="0"/>
+                <w:lang w:eastAsia="es-MX"/>
+              </w:rPr>
+              <w:t>dashboard</w:t>
+            </w:r>
+            <w:proofErr w:type="spellEnd"/>
+            <w:r>
+              <w:rPr>
+                <w:rFonts w:ascii="Calibri" w:eastAsia="Times New Roman" w:hAnsi="Calibri" w:cs="Calibri"/>
+                <w:b w:val="0"/>
+                <w:bCs w:val="0"/>
+                <w:lang w:eastAsia="es-MX"/>
+              </w:rPr>
+              <w:t xml:space="preserve"> de tickets (Seguimiento )</w:t>
             </w:r>
           </w:p>
         </w:tc>
@@ -9371,7 +9426,6 @@
                 <w:rFonts w:ascii="Calibri" w:eastAsia="Times New Roman" w:hAnsi="Calibri" w:cs="Calibri"/>
                 <w:lang w:eastAsia="es-MX"/>
               </w:rPr>
-              <w:lastRenderedPageBreak/>
               <w:t>RF1</w:t>
             </w:r>
             <w:r>
@@ -12675,7 +12729,6 @@
                 <w:lang w:eastAsia="es-MX"/>
                 <w14:ligatures w14:val="standardContextual"/>
               </w:rPr>
-              <w:lastRenderedPageBreak/>
               <w:t>Requerimiento</w:t>
             </w:r>
           </w:p>
@@ -14275,6 +14328,7 @@
                 <w:lang w:eastAsia="es-MX"/>
                 <w14:ligatures w14:val="standardContextual"/>
               </w:rPr>
+              <w:lastRenderedPageBreak/>
               <w:t xml:space="preserve">Módulo </w:t>
             </w:r>
             <w:r>
@@ -15303,7 +15357,6 @@
                 <w:rFonts w:ascii="Calibri" w:eastAsia="Times New Roman" w:hAnsi="Calibri" w:cs="Calibri"/>
                 <w:lang w:eastAsia="es-MX"/>
               </w:rPr>
-              <w:lastRenderedPageBreak/>
               <w:t>RF</w:t>
             </w:r>
             <w:r>
@@ -15768,7 +15821,14 @@
           <w:b/>
           <w:bCs/>
         </w:rPr>
-        <w:t>43</w:t>
+        <w:t>4</w:t>
+      </w:r>
+      <w:r>
+        <w:rPr>
+          <w:b/>
+          <w:bCs/>
+        </w:rPr>
+        <w:t>2</w:t>
       </w:r>
       <w:r>
         <w:rPr>
@@ -15800,7 +15860,14 @@
           <w:b/>
           <w:bCs/>
         </w:rPr>
-        <w:t>44</w:t>
+        <w:t>4</w:t>
+      </w:r>
+      <w:r>
+        <w:rPr>
+          <w:b/>
+          <w:bCs/>
+        </w:rPr>
+        <w:t>3</w:t>
       </w:r>
       <w:r>
         <w:rPr>
@@ -15833,7 +15900,7 @@
           <w:b/>
           <w:bCs/>
         </w:rPr>
-        <w:t>5</w:t>
+        <w:t>4</w:t>
       </w:r>
       <w:r>
         <w:rPr>
@@ -15862,7 +15929,7 @@
           <w:b/>
           <w:bCs/>
         </w:rPr>
-        <w:t>6</w:t>
+        <w:t>5</w:t>
       </w:r>
       <w:r>
         <w:rPr>
@@ -15888,7 +15955,7 @@
           <w:b/>
           <w:bCs/>
         </w:rPr>
-        <w:t>7</w:t>
+        <w:t>6</w:t>
       </w:r>
       <w:r>
         <w:rPr>
@@ -15900,9 +15967,27 @@
       <w:r>
         <w:t>Implementar la metodología de desarrollo RUP (</w:t>
       </w:r>
-      <w:r>
-        <w:t>Rational Unified Process</w:t>
-      </w:r>
+      <w:proofErr w:type="spellStart"/>
+      <w:r>
+        <w:t>Rational</w:t>
+      </w:r>
+      <w:proofErr w:type="spellEnd"/>
+      <w:r>
+        <w:t xml:space="preserve"> </w:t>
+      </w:r>
+      <w:proofErr w:type="spellStart"/>
+      <w:r>
+        <w:t>Unified</w:t>
+      </w:r>
+      <w:proofErr w:type="spellEnd"/>
+      <w:r>
+        <w:t xml:space="preserve"> </w:t>
+      </w:r>
+      <w:proofErr w:type="spellStart"/>
+      <w:r>
+        <w:t>Process</w:t>
+      </w:r>
+      <w:proofErr w:type="spellEnd"/>
       <w:r>
         <w:t>)</w:t>
       </w:r>
@@ -15968,6 +16053,24 @@
     </w:p>
     <w:p>
       <w:pPr>
+        <w:pStyle w:val="Prrafodelista"/>
+        <w:jc w:val="both"/>
+      </w:pPr>
+    </w:p>
+    <w:p>
+      <w:pPr>
+        <w:pStyle w:val="Prrafodelista"/>
+        <w:jc w:val="both"/>
+      </w:pPr>
+    </w:p>
+    <w:p>
+      <w:pPr>
+        <w:pStyle w:val="Prrafodelista"/>
+        <w:jc w:val="both"/>
+      </w:pPr>
+    </w:p>
+    <w:p>
+      <w:pPr>
         <w:pStyle w:val="Ttulo2"/>
         <w:numPr>
           <w:ilvl w:val="1"/>
@@ -15988,6 +16091,7 @@
           <w:sz w:val="32"/>
           <w:szCs w:val="32"/>
         </w:rPr>
+        <w:lastRenderedPageBreak/>
         <w:t>Requerimientos lógicos de la base de datos</w:t>
       </w:r>
       <w:bookmarkEnd w:id="29"/>
@@ -16016,6 +16120,11 @@
       <w:r>
         <w:t>.</w:t>
       </w:r>
+    </w:p>
+    <w:p>
+      <w:pPr>
+        <w:jc w:val="both"/>
+      </w:pPr>
     </w:p>
     <w:p>
       <w:pPr>
@@ -16032,12 +16141,21 @@
         </w:rPr>
         <w:t xml:space="preserve">Esta característica será cubierta por </w:t>
       </w:r>
+      <w:proofErr w:type="spellStart"/>
       <w:r>
         <w:rPr>
           <w:sz w:val="24"/>
           <w:szCs w:val="24"/>
         </w:rPr>
-        <w:t xml:space="preserve">MySql Server 8.0 con el </w:t>
+        <w:t>MySql</w:t>
+      </w:r>
+      <w:proofErr w:type="spellEnd"/>
+      <w:r>
+        <w:rPr>
+          <w:sz w:val="24"/>
+          <w:szCs w:val="24"/>
+        </w:rPr>
+        <w:t xml:space="preserve"> Server 8.0 con el </w:t>
       </w:r>
       <w:r>
         <w:rPr>
@@ -16051,7 +16169,23 @@
           <w:sz w:val="24"/>
           <w:szCs w:val="24"/>
         </w:rPr>
-        <w:t xml:space="preserve"> PhpMyAdmin.</w:t>
+        <w:t xml:space="preserve"> </w:t>
+      </w:r>
+      <w:proofErr w:type="spellStart"/>
+      <w:r>
+        <w:rPr>
+          <w:sz w:val="24"/>
+          <w:szCs w:val="24"/>
+        </w:rPr>
+        <w:t>PhpMyAdmin</w:t>
+      </w:r>
+      <w:proofErr w:type="spellEnd"/>
+      <w:r>
+        <w:rPr>
+          <w:sz w:val="24"/>
+          <w:szCs w:val="24"/>
+        </w:rPr>
+        <w:t>.</w:t>
       </w:r>
       <w:r>
         <w:rPr>
@@ -16094,7 +16228,13 @@
         <w:jc w:val="both"/>
       </w:pPr>
       <w:r>
-        <w:t>El desarrollo de HelpDeskJee tiene ciertas restricciones bajo las cuales se debe llevar a cabo el proceso de diseño. A continuación, se enlistan las restricciones relacionadas con el diseño:</w:t>
+        <w:t xml:space="preserve">El desarrollo de </w:t>
+      </w:r>
+      <w:r>
+        <w:t>HELPDESKJEE</w:t>
+      </w:r>
+      <w:r>
+        <w:t xml:space="preserve"> tiene ciertas restricciones bajo las cuales se debe llevar a cabo el proceso de diseño. A continuación, se enlistan las restricciones relacionadas con el diseño:</w:t>
       </w:r>
     </w:p>
     <w:p>
@@ -16142,19 +16282,6 @@
         <w:t xml:space="preserve"> será PHP</w:t>
       </w:r>
     </w:p>
-    <w:p/>
-    <w:p/>
-    <w:p/>
-    <w:p/>
-    <w:p/>
-    <w:p/>
-    <w:p/>
-    <w:p/>
-    <w:p/>
-    <w:p/>
-    <w:p/>
-    <w:p/>
-    <w:p/>
     <w:p/>
     <w:p/>
     <w:p>
@@ -16526,6 +16653,14 @@
       </w:r>
     </w:p>
     <w:p>
+      <w:pPr>
+        <w:rPr>
+          <w:rStyle w:val="eop"/>
+          <w:rFonts w:ascii="Calibri" w:hAnsi="Calibri" w:cs="Calibri"/>
+          <w:color w:val="000000"/>
+          <w:shd w:val="clear" w:color="auto" w:fill="FFFFFF"/>
+        </w:rPr>
+      </w:pPr>
       <w:r>
         <w:rPr>
           <w:rStyle w:val="normaltextrun"/>
@@ -16545,6 +16680,27 @@
         <w:t> </w:t>
       </w:r>
     </w:p>
+    <w:p>
+      <w:pPr>
+        <w:rPr>
+          <w:rStyle w:val="eop"/>
+          <w:rFonts w:ascii="Calibri" w:hAnsi="Calibri" w:cs="Calibri"/>
+          <w:color w:val="000000"/>
+          <w:shd w:val="clear" w:color="auto" w:fill="FFFFFF"/>
+        </w:rPr>
+      </w:pPr>
+    </w:p>
+    <w:p>
+      <w:pPr>
+        <w:rPr>
+          <w:rStyle w:val="eop"/>
+          <w:rFonts w:ascii="Calibri" w:hAnsi="Calibri" w:cs="Calibri"/>
+          <w:color w:val="000000"/>
+          <w:shd w:val="clear" w:color="auto" w:fill="FFFFFF"/>
+        </w:rPr>
+      </w:pPr>
+    </w:p>
+    <w:p/>
     <w:p>
       <w:pPr>
         <w:pStyle w:val="Ttulo1"/>
@@ -16570,6 +16726,7 @@
           <w:sz w:val="40"/>
           <w:szCs w:val="28"/>
         </w:rPr>
+        <w:lastRenderedPageBreak/>
         <w:t>Supuestos y premisas</w:t>
       </w:r>
       <w:bookmarkEnd w:id="33"/>
@@ -16646,7 +16803,6 @@
         <w:jc w:val="both"/>
       </w:pPr>
       <w:r>
-        <w:lastRenderedPageBreak/>
         <w:t xml:space="preserve">Cada ajuste solicitado por el cliente que adecue el alcance del proyecto generará una solicitud de cambio, la cual se analizará el impacto en tiempo y costo y se solicitará la aprobación del cliente para proceder con el cambio.  </w:t>
       </w:r>
     </w:p>
@@ -16748,16 +16904,7 @@
           <w:i/>
           <w:iCs/>
         </w:rPr>
-        <w:t>H</w:t>
-      </w:r>
-      <w:r>
-        <w:rPr>
-          <w:b/>
-          <w:bCs/>
-          <w:i/>
-          <w:iCs/>
-        </w:rPr>
-        <w:t>elpDeskJee</w:t>
+        <w:t>HELPDESKJEE</w:t>
       </w:r>
       <w:r>
         <w:rPr>
@@ -17001,8 +17148,6 @@
             <w:r>
               <w:rPr>
                 <w:rFonts w:ascii="Calibri" w:eastAsia="Times New Roman" w:hAnsi="Calibri" w:cs="Calibri"/>
-                <w:b w:val="0"/>
-                <w:bCs w:val="0"/>
                 <w:lang w:eastAsia="es-MX"/>
               </w:rPr>
               <w:t>RF1</w:t>
@@ -17012,26 +17157,41 @@
         <w:tc>
           <w:tcPr>
             <w:tcW w:w="2338" w:type="dxa"/>
-          </w:tcPr>
-          <w:p>
-            <w:pPr>
-              <w:spacing w:after="180" w:line="264" w:lineRule="auto"/>
-              <w:cnfStyle w:val="000000000000" w:firstRow="0" w:lastRow="0" w:firstColumn="0" w:lastColumn="0" w:oddVBand="0" w:evenVBand="0" w:oddHBand="0" w:evenHBand="0" w:firstRowFirstColumn="0" w:firstRowLastColumn="0" w:lastRowFirstColumn="0" w:lastRowLastColumn="0"/>
-              <w:rPr>
-                <w:rFonts w:eastAsia="Tw Cen MT" w:cstheme="minorHAnsi"/>
-                <w:kern w:val="24"/>
-                <w:sz w:val="23"/>
-                <w:szCs w:val="20"/>
-                <w:lang w:eastAsia="es-MX"/>
-                <w14:ligatures w14:val="standardContextual"/>
-              </w:rPr>
-            </w:pPr>
-            <w:r>
-              <w:rPr>
-                <w:rFonts w:ascii="Calibri" w:eastAsia="Times New Roman" w:hAnsi="Calibri" w:cs="Calibri"/>
-                <w:lang w:eastAsia="es-MX"/>
-              </w:rPr>
-              <w:t>Ingresar al sistema</w:t>
+            <w:vAlign w:val="center"/>
+          </w:tcPr>
+          <w:p>
+            <w:pPr>
+              <w:spacing w:after="180" w:line="264" w:lineRule="auto"/>
+              <w:cnfStyle w:val="000000000000" w:firstRow="0" w:lastRow="0" w:firstColumn="0" w:lastColumn="0" w:oddVBand="0" w:evenVBand="0" w:oddHBand="0" w:evenHBand="0" w:firstRowFirstColumn="0" w:firstRowLastColumn="0" w:lastRowFirstColumn="0" w:lastRowLastColumn="0"/>
+              <w:rPr>
+                <w:rFonts w:eastAsia="Tw Cen MT" w:cstheme="minorHAnsi"/>
+                <w:kern w:val="24"/>
+                <w:sz w:val="23"/>
+                <w:szCs w:val="20"/>
+                <w:lang w:eastAsia="es-MX"/>
+                <w14:ligatures w14:val="standardContextual"/>
+              </w:rPr>
+            </w:pPr>
+            <w:r>
+              <w:rPr>
+                <w:rFonts w:ascii="Calibri" w:eastAsia="Times New Roman" w:hAnsi="Calibri" w:cs="Calibri"/>
+                <w:lang w:eastAsia="es-MX"/>
+              </w:rPr>
+              <w:t>Ingresar</w:t>
+            </w:r>
+            <w:r>
+              <w:rPr>
+                <w:rFonts w:ascii="Calibri" w:eastAsia="Times New Roman" w:hAnsi="Calibri" w:cs="Calibri"/>
+                <w:lang w:eastAsia="es-MX"/>
+              </w:rPr>
+              <w:t> </w:t>
+            </w:r>
+            <w:r>
+              <w:rPr>
+                <w:rFonts w:ascii="Calibri" w:eastAsia="Times New Roman" w:hAnsi="Calibri" w:cs="Calibri"/>
+                <w:lang w:eastAsia="es-MX"/>
+              </w:rPr>
+              <w:t>al sistema</w:t>
             </w:r>
           </w:p>
         </w:tc>
@@ -17122,37 +17282,57 @@
             <w:r>
               <w:rPr>
                 <w:rFonts w:ascii="Calibri" w:eastAsia="Times New Roman" w:hAnsi="Calibri" w:cs="Calibri"/>
-                <w:b w:val="0"/>
-                <w:bCs w:val="0"/>
-                <w:lang w:eastAsia="es-MX"/>
-              </w:rPr>
-              <w:t>RF2</w:t>
+                <w:lang w:eastAsia="es-MX"/>
+              </w:rPr>
+              <w:t>RF</w:t>
+            </w:r>
+            <w:r>
+              <w:rPr>
+                <w:rFonts w:ascii="Calibri" w:eastAsia="Times New Roman" w:hAnsi="Calibri" w:cs="Calibri"/>
+                <w:lang w:eastAsia="es-MX"/>
+              </w:rPr>
+              <w:t>2</w:t>
             </w:r>
           </w:p>
         </w:tc>
         <w:tc>
           <w:tcPr>
             <w:tcW w:w="2338" w:type="dxa"/>
-          </w:tcPr>
-          <w:p>
-            <w:pPr>
-              <w:spacing w:after="180" w:line="264" w:lineRule="auto"/>
-              <w:cnfStyle w:val="000000000000" w:firstRow="0" w:lastRow="0" w:firstColumn="0" w:lastColumn="0" w:oddVBand="0" w:evenVBand="0" w:oddHBand="0" w:evenHBand="0" w:firstRowFirstColumn="0" w:firstRowLastColumn="0" w:lastRowFirstColumn="0" w:lastRowLastColumn="0"/>
-              <w:rPr>
-                <w:rFonts w:eastAsia="Tw Cen MT" w:cstheme="minorHAnsi"/>
-                <w:kern w:val="24"/>
-                <w:sz w:val="23"/>
-                <w:szCs w:val="20"/>
-                <w:lang w:eastAsia="es-MX"/>
-                <w14:ligatures w14:val="standardContextual"/>
-              </w:rPr>
-            </w:pPr>
-            <w:r>
-              <w:rPr>
-                <w:rFonts w:ascii="Calibri" w:eastAsia="Times New Roman" w:hAnsi="Calibri" w:cs="Calibri"/>
-                <w:lang w:eastAsia="es-MX"/>
-              </w:rPr>
-              <w:t>Recuperar contraseña</w:t>
+            <w:vAlign w:val="center"/>
+          </w:tcPr>
+          <w:p>
+            <w:pPr>
+              <w:spacing w:after="180" w:line="264" w:lineRule="auto"/>
+              <w:cnfStyle w:val="000000000000" w:firstRow="0" w:lastRow="0" w:firstColumn="0" w:lastColumn="0" w:oddVBand="0" w:evenVBand="0" w:oddHBand="0" w:evenHBand="0" w:firstRowFirstColumn="0" w:firstRowLastColumn="0" w:lastRowFirstColumn="0" w:lastRowLastColumn="0"/>
+              <w:rPr>
+                <w:rFonts w:eastAsia="Tw Cen MT" w:cstheme="minorHAnsi"/>
+                <w:kern w:val="24"/>
+                <w:sz w:val="23"/>
+                <w:szCs w:val="20"/>
+                <w:lang w:eastAsia="es-MX"/>
+                <w14:ligatures w14:val="standardContextual"/>
+              </w:rPr>
+            </w:pPr>
+            <w:r>
+              <w:rPr>
+                <w:rFonts w:ascii="Calibri" w:eastAsia="Times New Roman" w:hAnsi="Calibri" w:cs="Calibri"/>
+                <w:lang w:eastAsia="es-MX"/>
+              </w:rPr>
+              <w:t>Recuperar</w:t>
+            </w:r>
+            <w:r>
+              <w:rPr>
+                <w:rFonts w:ascii="Calibri" w:eastAsia="Times New Roman" w:hAnsi="Calibri" w:cs="Calibri"/>
+                <w:lang w:eastAsia="es-MX"/>
+              </w:rPr>
+              <w:t xml:space="preserve"> </w:t>
+            </w:r>
+            <w:r>
+              <w:rPr>
+                <w:rFonts w:ascii="Calibri" w:eastAsia="Times New Roman" w:hAnsi="Calibri" w:cs="Calibri"/>
+                <w:lang w:eastAsia="es-MX"/>
+              </w:rPr>
+              <w:t>contraseña</w:t>
             </w:r>
           </w:p>
         </w:tc>
@@ -17243,17 +17423,23 @@
             <w:r>
               <w:rPr>
                 <w:rFonts w:ascii="Calibri" w:eastAsia="Times New Roman" w:hAnsi="Calibri" w:cs="Calibri"/>
-                <w:b w:val="0"/>
-                <w:bCs w:val="0"/>
-                <w:lang w:eastAsia="es-MX"/>
-              </w:rPr>
-              <w:t>RF3</w:t>
+                <w:lang w:eastAsia="es-MX"/>
+              </w:rPr>
+              <w:t>RF</w:t>
+            </w:r>
+            <w:r>
+              <w:rPr>
+                <w:rFonts w:ascii="Calibri" w:eastAsia="Times New Roman" w:hAnsi="Calibri" w:cs="Calibri"/>
+                <w:lang w:eastAsia="es-MX"/>
+              </w:rPr>
+              <w:t>3</w:t>
             </w:r>
           </w:p>
         </w:tc>
         <w:tc>
           <w:tcPr>
             <w:tcW w:w="2338" w:type="dxa"/>
+            <w:vAlign w:val="center"/>
           </w:tcPr>
           <w:p>
             <w:pPr>
@@ -17274,6 +17460,13 @@
                 <w:lang w:eastAsia="es-MX"/>
               </w:rPr>
               <w:t>Editar perfil de usuario</w:t>
+            </w:r>
+            <w:r>
+              <w:rPr>
+                <w:rFonts w:ascii="Calibri" w:eastAsia="Times New Roman" w:hAnsi="Calibri" w:cs="Calibri"/>
+                <w:lang w:eastAsia="es-MX"/>
+              </w:rPr>
+              <w:t xml:space="preserve"> </w:t>
             </w:r>
           </w:p>
         </w:tc>
@@ -17356,16 +17549,12 @@
               <w:textAlignment w:val="baseline"/>
               <w:rPr>
                 <w:rFonts w:ascii="Calibri" w:eastAsia="Times New Roman" w:hAnsi="Calibri" w:cs="Calibri"/>
-                <w:b w:val="0"/>
-                <w:bCs w:val="0"/>
-                <w:lang w:eastAsia="es-MX"/>
-              </w:rPr>
-            </w:pPr>
-            <w:r>
-              <w:rPr>
-                <w:rFonts w:ascii="Calibri" w:eastAsia="Times New Roman" w:hAnsi="Calibri" w:cs="Calibri"/>
-                <w:b w:val="0"/>
-                <w:bCs w:val="0"/>
+                <w:lang w:eastAsia="es-MX"/>
+              </w:rPr>
+            </w:pPr>
+            <w:r>
+              <w:rPr>
+                <w:rFonts w:ascii="Calibri" w:eastAsia="Times New Roman" w:hAnsi="Calibri" w:cs="Calibri"/>
                 <w:lang w:eastAsia="es-MX"/>
               </w:rPr>
               <w:t>RF4</w:t>
@@ -17375,6 +17564,7 @@
         <w:tc>
           <w:tcPr>
             <w:tcW w:w="2338" w:type="dxa"/>
+            <w:vAlign w:val="center"/>
           </w:tcPr>
           <w:p>
             <w:pPr>
@@ -17395,6 +17585,13 @@
                 <w:lang w:eastAsia="es-MX"/>
               </w:rPr>
               <w:t>Adjuntar Imágenes Foto Perfil (JPEG)</w:t>
+            </w:r>
+            <w:r>
+              <w:rPr>
+                <w:rFonts w:ascii="Calibri" w:eastAsia="Times New Roman" w:hAnsi="Calibri" w:cs="Calibri"/>
+                <w:lang w:eastAsia="es-MX"/>
+              </w:rPr>
+              <w:t xml:space="preserve"> </w:t>
             </w:r>
           </w:p>
         </w:tc>
@@ -17485,17 +17682,23 @@
             <w:r>
               <w:rPr>
                 <w:rFonts w:ascii="Calibri" w:eastAsia="Times New Roman" w:hAnsi="Calibri" w:cs="Calibri"/>
-                <w:b w:val="0"/>
-                <w:bCs w:val="0"/>
-                <w:lang w:eastAsia="es-MX"/>
-              </w:rPr>
-              <w:t>RF5</w:t>
+                <w:lang w:eastAsia="es-MX"/>
+              </w:rPr>
+              <w:t>RF</w:t>
+            </w:r>
+            <w:r>
+              <w:rPr>
+                <w:rFonts w:ascii="Calibri" w:eastAsia="Times New Roman" w:hAnsi="Calibri" w:cs="Calibri"/>
+                <w:lang w:eastAsia="es-MX"/>
+              </w:rPr>
+              <w:t>5</w:t>
             </w:r>
           </w:p>
         </w:tc>
         <w:tc>
           <w:tcPr>
             <w:tcW w:w="2338" w:type="dxa"/>
+            <w:vAlign w:val="center"/>
           </w:tcPr>
           <w:p>
             <w:pPr>
@@ -17606,37 +17809,57 @@
             <w:r>
               <w:rPr>
                 <w:rFonts w:ascii="Calibri" w:eastAsia="Times New Roman" w:hAnsi="Calibri" w:cs="Calibri"/>
-                <w:b w:val="0"/>
-                <w:bCs w:val="0"/>
-                <w:lang w:eastAsia="es-MX"/>
-              </w:rPr>
-              <w:t>RF6</w:t>
+                <w:lang w:eastAsia="es-MX"/>
+              </w:rPr>
+              <w:t>RF</w:t>
+            </w:r>
+            <w:r>
+              <w:rPr>
+                <w:rFonts w:ascii="Calibri" w:eastAsia="Times New Roman" w:hAnsi="Calibri" w:cs="Calibri"/>
+                <w:lang w:eastAsia="es-MX"/>
+              </w:rPr>
+              <w:t>6</w:t>
             </w:r>
           </w:p>
         </w:tc>
         <w:tc>
           <w:tcPr>
             <w:tcW w:w="2338" w:type="dxa"/>
-          </w:tcPr>
-          <w:p>
-            <w:pPr>
-              <w:spacing w:after="180" w:line="264" w:lineRule="auto"/>
-              <w:cnfStyle w:val="000000000000" w:firstRow="0" w:lastRow="0" w:firstColumn="0" w:lastColumn="0" w:oddVBand="0" w:evenVBand="0" w:oddHBand="0" w:evenHBand="0" w:firstRowFirstColumn="0" w:firstRowLastColumn="0" w:lastRowFirstColumn="0" w:lastRowLastColumn="0"/>
-              <w:rPr>
-                <w:rFonts w:eastAsia="Tw Cen MT" w:cstheme="minorHAnsi"/>
-                <w:kern w:val="24"/>
-                <w:sz w:val="23"/>
-                <w:szCs w:val="20"/>
-                <w:lang w:eastAsia="es-MX"/>
-                <w14:ligatures w14:val="standardContextual"/>
-              </w:rPr>
-            </w:pPr>
-            <w:r>
-              <w:rPr>
-                <w:rFonts w:ascii="Calibri" w:eastAsia="Times New Roman" w:hAnsi="Calibri" w:cs="Calibri"/>
-                <w:lang w:eastAsia="es-MX"/>
-              </w:rPr>
-              <w:t>Actualizar perfiles de usuario</w:t>
+            <w:vAlign w:val="center"/>
+          </w:tcPr>
+          <w:p>
+            <w:pPr>
+              <w:spacing w:after="180" w:line="264" w:lineRule="auto"/>
+              <w:cnfStyle w:val="000000000000" w:firstRow="0" w:lastRow="0" w:firstColumn="0" w:lastColumn="0" w:oddVBand="0" w:evenVBand="0" w:oddHBand="0" w:evenHBand="0" w:firstRowFirstColumn="0" w:firstRowLastColumn="0" w:lastRowFirstColumn="0" w:lastRowLastColumn="0"/>
+              <w:rPr>
+                <w:rFonts w:eastAsia="Tw Cen MT" w:cstheme="minorHAnsi"/>
+                <w:kern w:val="24"/>
+                <w:sz w:val="23"/>
+                <w:szCs w:val="20"/>
+                <w:lang w:eastAsia="es-MX"/>
+                <w14:ligatures w14:val="standardContextual"/>
+              </w:rPr>
+            </w:pPr>
+            <w:r>
+              <w:rPr>
+                <w:rFonts w:ascii="Calibri" w:eastAsia="Times New Roman" w:hAnsi="Calibri" w:cs="Calibri"/>
+                <w:lang w:eastAsia="es-MX"/>
+              </w:rPr>
+              <w:t>Consulta de </w:t>
+            </w:r>
+            <w:r>
+              <w:rPr>
+                <w:rFonts w:ascii="Calibri" w:eastAsia="Times New Roman" w:hAnsi="Calibri" w:cs="Calibri"/>
+                <w:lang w:eastAsia="es-MX"/>
+              </w:rPr>
+              <w:t>u</w:t>
+            </w:r>
+            <w:r>
+              <w:rPr>
+                <w:rFonts w:ascii="Calibri" w:eastAsia="Times New Roman" w:hAnsi="Calibri" w:cs="Calibri"/>
+                <w:lang w:eastAsia="es-MX"/>
+              </w:rPr>
+              <w:t>suarios registrados</w:t>
             </w:r>
           </w:p>
         </w:tc>
@@ -17727,17 +17950,23 @@
             <w:r>
               <w:rPr>
                 <w:rFonts w:ascii="Calibri" w:eastAsia="Times New Roman" w:hAnsi="Calibri" w:cs="Calibri"/>
-                <w:b w:val="0"/>
-                <w:bCs w:val="0"/>
-                <w:lang w:eastAsia="es-MX"/>
-              </w:rPr>
-              <w:t>RF7</w:t>
+                <w:lang w:eastAsia="es-MX"/>
+              </w:rPr>
+              <w:t>RF</w:t>
+            </w:r>
+            <w:r>
+              <w:rPr>
+                <w:rFonts w:ascii="Calibri" w:eastAsia="Times New Roman" w:hAnsi="Calibri" w:cs="Calibri"/>
+                <w:lang w:eastAsia="es-MX"/>
+              </w:rPr>
+              <w:t>7</w:t>
             </w:r>
           </w:p>
         </w:tc>
         <w:tc>
           <w:tcPr>
             <w:tcW w:w="2338" w:type="dxa"/>
+            <w:vAlign w:val="center"/>
           </w:tcPr>
           <w:p>
             <w:pPr>
@@ -17848,37 +18077,57 @@
             <w:r>
               <w:rPr>
                 <w:rFonts w:ascii="Calibri" w:eastAsia="Times New Roman" w:hAnsi="Calibri" w:cs="Calibri"/>
-                <w:b w:val="0"/>
-                <w:bCs w:val="0"/>
-                <w:lang w:eastAsia="es-MX"/>
-              </w:rPr>
-              <w:t>RF8</w:t>
+                <w:lang w:eastAsia="es-MX"/>
+              </w:rPr>
+              <w:t>RF</w:t>
+            </w:r>
+            <w:r>
+              <w:rPr>
+                <w:rFonts w:ascii="Calibri" w:eastAsia="Times New Roman" w:hAnsi="Calibri" w:cs="Calibri"/>
+                <w:lang w:eastAsia="es-MX"/>
+              </w:rPr>
+              <w:t>8</w:t>
             </w:r>
           </w:p>
         </w:tc>
         <w:tc>
           <w:tcPr>
             <w:tcW w:w="2338" w:type="dxa"/>
-          </w:tcPr>
-          <w:p>
-            <w:pPr>
-              <w:spacing w:after="180" w:line="264" w:lineRule="auto"/>
-              <w:cnfStyle w:val="000000000000" w:firstRow="0" w:lastRow="0" w:firstColumn="0" w:lastColumn="0" w:oddVBand="0" w:evenVBand="0" w:oddHBand="0" w:evenHBand="0" w:firstRowFirstColumn="0" w:firstRowLastColumn="0" w:lastRowFirstColumn="0" w:lastRowLastColumn="0"/>
-              <w:rPr>
-                <w:rFonts w:eastAsia="Tw Cen MT" w:cstheme="minorHAnsi"/>
-                <w:kern w:val="24"/>
-                <w:sz w:val="23"/>
-                <w:szCs w:val="20"/>
-                <w:lang w:eastAsia="es-MX"/>
-                <w14:ligatures w14:val="standardContextual"/>
-              </w:rPr>
-            </w:pPr>
-            <w:r>
-              <w:rPr>
-                <w:rFonts w:ascii="Calibri" w:eastAsia="Times New Roman" w:hAnsi="Calibri" w:cs="Calibri"/>
-                <w:lang w:eastAsia="es-MX"/>
-              </w:rPr>
-              <w:t>Consulta de usuarios registrados</w:t>
+            <w:vAlign w:val="center"/>
+          </w:tcPr>
+          <w:p>
+            <w:pPr>
+              <w:spacing w:after="180" w:line="264" w:lineRule="auto"/>
+              <w:cnfStyle w:val="000000000000" w:firstRow="0" w:lastRow="0" w:firstColumn="0" w:lastColumn="0" w:oddVBand="0" w:evenVBand="0" w:oddHBand="0" w:evenHBand="0" w:firstRowFirstColumn="0" w:firstRowLastColumn="0" w:lastRowFirstColumn="0" w:lastRowLastColumn="0"/>
+              <w:rPr>
+                <w:rFonts w:eastAsia="Tw Cen MT" w:cstheme="minorHAnsi"/>
+                <w:kern w:val="24"/>
+                <w:sz w:val="23"/>
+                <w:szCs w:val="20"/>
+                <w:lang w:eastAsia="es-MX"/>
+                <w14:ligatures w14:val="standardContextual"/>
+              </w:rPr>
+            </w:pPr>
+            <w:r>
+              <w:rPr>
+                <w:rFonts w:ascii="Calibri" w:eastAsia="Times New Roman" w:hAnsi="Calibri" w:cs="Calibri"/>
+                <w:lang w:eastAsia="es-MX"/>
+              </w:rPr>
+              <w:t>Actualizar perfiles de</w:t>
+            </w:r>
+            <w:r>
+              <w:rPr>
+                <w:rFonts w:ascii="Calibri" w:eastAsia="Times New Roman" w:hAnsi="Calibri" w:cs="Calibri"/>
+                <w:lang w:eastAsia="es-MX"/>
+              </w:rPr>
+              <w:t xml:space="preserve"> usuario</w:t>
+            </w:r>
+            <w:r>
+              <w:rPr>
+                <w:rFonts w:ascii="Calibri" w:eastAsia="Times New Roman" w:hAnsi="Calibri" w:cs="Calibri"/>
+                <w:lang w:eastAsia="es-MX"/>
+              </w:rPr>
+              <w:t xml:space="preserve"> </w:t>
             </w:r>
           </w:p>
         </w:tc>
@@ -17969,11 +18218,17 @@
             <w:r>
               <w:rPr>
                 <w:rFonts w:ascii="Calibri" w:eastAsia="Times New Roman" w:hAnsi="Calibri" w:cs="Calibri"/>
-                <w:b w:val="0"/>
-                <w:bCs w:val="0"/>
-                <w:lang w:eastAsia="es-MX"/>
-              </w:rPr>
-              <w:t>RF9</w:t>
+                <w:lang w:eastAsia="es-MX"/>
+              </w:rPr>
+              <w:lastRenderedPageBreak/>
+              <w:t>RF</w:t>
+            </w:r>
+            <w:r>
+              <w:rPr>
+                <w:rFonts w:ascii="Calibri" w:eastAsia="Times New Roman" w:hAnsi="Calibri" w:cs="Calibri"/>
+                <w:lang w:eastAsia="es-MX"/>
+              </w:rPr>
+              <w:t>9</w:t>
             </w:r>
           </w:p>
         </w:tc>
@@ -17991,12 +18246,37 @@
                 <w:lang w:eastAsia="es-MX"/>
               </w:rPr>
             </w:pPr>
-            <w:r>
-              <w:rPr>
-                <w:rFonts w:ascii="Calibri" w:eastAsia="Times New Roman" w:hAnsi="Calibri" w:cs="Calibri"/>
-                <w:lang w:eastAsia="es-MX"/>
-              </w:rPr>
-              <w:t>Accesar al dashboard de tickets (Seguimiento )</w:t>
+            <w:proofErr w:type="spellStart"/>
+            <w:r>
+              <w:rPr>
+                <w:rFonts w:ascii="Calibri" w:eastAsia="Times New Roman" w:hAnsi="Calibri" w:cs="Calibri"/>
+                <w:lang w:eastAsia="es-MX"/>
+              </w:rPr>
+              <w:t>Accesar</w:t>
+            </w:r>
+            <w:proofErr w:type="spellEnd"/>
+            <w:r>
+              <w:rPr>
+                <w:rFonts w:ascii="Calibri" w:eastAsia="Times New Roman" w:hAnsi="Calibri" w:cs="Calibri"/>
+                <w:lang w:eastAsia="es-MX"/>
+              </w:rPr>
+              <w:t xml:space="preserve"> al </w:t>
+            </w:r>
+            <w:proofErr w:type="spellStart"/>
+            <w:r>
+              <w:rPr>
+                <w:rFonts w:ascii="Calibri" w:eastAsia="Times New Roman" w:hAnsi="Calibri" w:cs="Calibri"/>
+                <w:lang w:eastAsia="es-MX"/>
+              </w:rPr>
+              <w:t>dashboard</w:t>
+            </w:r>
+            <w:proofErr w:type="spellEnd"/>
+            <w:r>
+              <w:rPr>
+                <w:rFonts w:ascii="Calibri" w:eastAsia="Times New Roman" w:hAnsi="Calibri" w:cs="Calibri"/>
+                <w:lang w:eastAsia="es-MX"/>
+              </w:rPr>
+              <w:t xml:space="preserve"> de tickets (Seguimiento)</w:t>
             </w:r>
           </w:p>
         </w:tc>
@@ -18087,11 +18367,16 @@
             <w:r>
               <w:rPr>
                 <w:rFonts w:ascii="Calibri" w:eastAsia="Times New Roman" w:hAnsi="Calibri" w:cs="Calibri"/>
-                <w:b w:val="0"/>
-                <w:bCs w:val="0"/>
-                <w:lang w:eastAsia="es-MX"/>
-              </w:rPr>
-              <w:t>RF10</w:t>
+                <w:lang w:eastAsia="es-MX"/>
+              </w:rPr>
+              <w:t>RF1</w:t>
+            </w:r>
+            <w:r>
+              <w:rPr>
+                <w:rFonts w:ascii="Calibri" w:eastAsia="Times New Roman" w:hAnsi="Calibri" w:cs="Calibri"/>
+                <w:lang w:eastAsia="es-MX"/>
+              </w:rPr>
+              <w:t>0</w:t>
             </w:r>
           </w:p>
         </w:tc>
@@ -18116,7 +18401,25 @@
                 <w:color w:val="000000"/>
                 <w:shd w:val="clear" w:color="auto" w:fill="FFFFFF"/>
               </w:rPr>
-              <w:t>Consultar tickets generados</w:t>
+              <w:t>Consultar ticket</w:t>
+            </w:r>
+            <w:r>
+              <w:rPr>
+                <w:rStyle w:val="normaltextrun"/>
+                <w:rFonts w:ascii="Calibri" w:hAnsi="Calibri" w:cs="Calibri"/>
+                <w:color w:val="000000"/>
+                <w:shd w:val="clear" w:color="auto" w:fill="FFFFFF"/>
+              </w:rPr>
+              <w:t xml:space="preserve">s </w:t>
+            </w:r>
+            <w:r>
+              <w:rPr>
+                <w:rStyle w:val="normaltextrun"/>
+                <w:rFonts w:ascii="Calibri" w:hAnsi="Calibri" w:cs="Calibri"/>
+                <w:color w:val="000000"/>
+                <w:shd w:val="clear" w:color="auto" w:fill="FFFFFF"/>
+              </w:rPr>
+              <w:t>generados</w:t>
             </w:r>
             <w:r>
               <w:rPr>
@@ -18125,7 +18428,16 @@
                 <w:color w:val="000000"/>
                 <w:shd w:val="clear" w:color="auto" w:fill="FFFFFF"/>
               </w:rPr>
-              <w:t> (filtro)</w:t>
+              <w:t> </w:t>
+            </w:r>
+            <w:r>
+              <w:rPr>
+                <w:rStyle w:val="eop"/>
+                <w:rFonts w:ascii="Calibri" w:hAnsi="Calibri" w:cs="Calibri"/>
+                <w:color w:val="000000"/>
+                <w:shd w:val="clear" w:color="auto" w:fill="FFFFFF"/>
+              </w:rPr>
+              <w:t>(filtro)</w:t>
             </w:r>
           </w:p>
         </w:tc>
@@ -18216,11 +18528,16 @@
             <w:r>
               <w:rPr>
                 <w:rFonts w:ascii="Calibri" w:eastAsia="Times New Roman" w:hAnsi="Calibri" w:cs="Calibri"/>
-                <w:b w:val="0"/>
-                <w:bCs w:val="0"/>
-                <w:lang w:eastAsia="es-MX"/>
-              </w:rPr>
-              <w:t>RF11</w:t>
+                <w:lang w:eastAsia="es-MX"/>
+              </w:rPr>
+              <w:t>RF1</w:t>
+            </w:r>
+            <w:r>
+              <w:rPr>
+                <w:rFonts w:ascii="Calibri" w:eastAsia="Times New Roman" w:hAnsi="Calibri" w:cs="Calibri"/>
+                <w:lang w:eastAsia="es-MX"/>
+              </w:rPr>
+              <w:t>1</w:t>
             </w:r>
           </w:p>
         </w:tc>
@@ -18334,12 +18651,16 @@
             <w:r>
               <w:rPr>
                 <w:rFonts w:ascii="Calibri" w:eastAsia="Times New Roman" w:hAnsi="Calibri" w:cs="Calibri"/>
-                <w:b w:val="0"/>
-                <w:bCs w:val="0"/>
-                <w:lang w:eastAsia="es-MX"/>
-              </w:rPr>
-              <w:lastRenderedPageBreak/>
-              <w:t>RF12</w:t>
+                <w:lang w:eastAsia="es-MX"/>
+              </w:rPr>
+              <w:t>RF1</w:t>
+            </w:r>
+            <w:r>
+              <w:rPr>
+                <w:rFonts w:ascii="Calibri" w:eastAsia="Times New Roman" w:hAnsi="Calibri" w:cs="Calibri"/>
+                <w:lang w:eastAsia="es-MX"/>
+              </w:rPr>
+              <w:t>2</w:t>
             </w:r>
           </w:p>
         </w:tc>
@@ -18455,8 +18776,6 @@
             <w:r>
               <w:rPr>
                 <w:rFonts w:ascii="Calibri" w:eastAsia="Times New Roman" w:hAnsi="Calibri" w:cs="Calibri"/>
-                <w:b w:val="0"/>
-                <w:bCs w:val="0"/>
                 <w:lang w:eastAsia="es-MX"/>
               </w:rPr>
               <w:t>RF13</w:t>
@@ -18479,12 +18798,10 @@
             </w:pPr>
             <w:r>
               <w:rPr>
-                <w:rStyle w:val="normaltextrun"/>
-                <w:rFonts w:ascii="Calibri" w:hAnsi="Calibri" w:cs="Calibri"/>
-                <w:color w:val="000000"/>
-                <w:shd w:val="clear" w:color="auto" w:fill="FFFFFF"/>
-              </w:rPr>
-              <w:t>Modificar status de seguimiento al ticket</w:t>
+                <w:rFonts w:ascii="Calibri" w:eastAsia="Times New Roman" w:hAnsi="Calibri" w:cs="Calibri"/>
+                <w:lang w:eastAsia="es-MX"/>
+              </w:rPr>
+              <w:t>Adjuntar imagen de incidencia al registrar un ticket</w:t>
             </w:r>
           </w:p>
         </w:tc>
@@ -18575,11 +18892,16 @@
             <w:r>
               <w:rPr>
                 <w:rFonts w:ascii="Calibri" w:eastAsia="Times New Roman" w:hAnsi="Calibri" w:cs="Calibri"/>
-                <w:b w:val="0"/>
-                <w:bCs w:val="0"/>
-                <w:lang w:eastAsia="es-MX"/>
-              </w:rPr>
-              <w:t>RF14</w:t>
+                <w:lang w:eastAsia="es-MX"/>
+              </w:rPr>
+              <w:t>RF1</w:t>
+            </w:r>
+            <w:r>
+              <w:rPr>
+                <w:rFonts w:ascii="Calibri" w:eastAsia="Times New Roman" w:hAnsi="Calibri" w:cs="Calibri"/>
+                <w:lang w:eastAsia="es-MX"/>
+              </w:rPr>
+              <w:t>4</w:t>
             </w:r>
           </w:p>
         </w:tc>
@@ -18599,10 +18921,12 @@
             </w:pPr>
             <w:r>
               <w:rPr>
-                <w:rFonts w:ascii="Calibri" w:eastAsia="Times New Roman" w:hAnsi="Calibri" w:cs="Calibri"/>
-                <w:lang w:eastAsia="es-MX"/>
-              </w:rPr>
-              <w:t xml:space="preserve">Editar ticket </w:t>
+                <w:rStyle w:val="normaltextrun"/>
+                <w:rFonts w:ascii="Calibri" w:hAnsi="Calibri" w:cs="Calibri"/>
+                <w:color w:val="000000"/>
+                <w:shd w:val="clear" w:color="auto" w:fill="FFFFFF"/>
+              </w:rPr>
+              <w:t>Modificar status de seguimiento al ticket</w:t>
             </w:r>
           </w:p>
         </w:tc>
@@ -18693,8 +19017,6 @@
             <w:r>
               <w:rPr>
                 <w:rFonts w:ascii="Calibri" w:eastAsia="Times New Roman" w:hAnsi="Calibri" w:cs="Calibri"/>
-                <w:b w:val="0"/>
-                <w:bCs w:val="0"/>
                 <w:lang w:eastAsia="es-MX"/>
               </w:rPr>
               <w:t>RF15</w:t>
@@ -18720,7 +19042,7 @@
                 <w:rFonts w:ascii="Calibri" w:eastAsia="Times New Roman" w:hAnsi="Calibri" w:cs="Calibri"/>
                 <w:lang w:eastAsia="es-MX"/>
               </w:rPr>
-              <w:t>Eliminar Ticket</w:t>
+              <w:t>Asignar ticket</w:t>
             </w:r>
           </w:p>
         </w:tc>
@@ -18811,33 +19133,39 @@
             <w:r>
               <w:rPr>
                 <w:rFonts w:ascii="Calibri" w:eastAsia="Times New Roman" w:hAnsi="Calibri" w:cs="Calibri"/>
-                <w:b w:val="0"/>
-                <w:bCs w:val="0"/>
-                <w:lang w:eastAsia="es-MX"/>
-              </w:rPr>
-              <w:t>RF16</w:t>
+                <w:lang w:eastAsia="es-MX"/>
+              </w:rPr>
+              <w:t>RF1</w:t>
+            </w:r>
+            <w:r>
+              <w:rPr>
+                <w:rFonts w:ascii="Calibri" w:eastAsia="Times New Roman" w:hAnsi="Calibri" w:cs="Calibri"/>
+                <w:lang w:eastAsia="es-MX"/>
+              </w:rPr>
+              <w:t>6</w:t>
             </w:r>
           </w:p>
         </w:tc>
         <w:tc>
           <w:tcPr>
             <w:tcW w:w="2338" w:type="dxa"/>
-          </w:tcPr>
-          <w:p>
-            <w:pPr>
-              <w:spacing w:after="180" w:line="264" w:lineRule="auto"/>
-              <w:cnfStyle w:val="000000000000" w:firstRow="0" w:lastRow="0" w:firstColumn="0" w:lastColumn="0" w:oddVBand="0" w:evenVBand="0" w:oddHBand="0" w:evenHBand="0" w:firstRowFirstColumn="0" w:firstRowLastColumn="0" w:lastRowFirstColumn="0" w:lastRowLastColumn="0"/>
-              <w:rPr>
-                <w:rFonts w:ascii="Calibri" w:eastAsia="Times New Roman" w:hAnsi="Calibri" w:cs="Calibri"/>
-                <w:lang w:eastAsia="es-MX"/>
-              </w:rPr>
-            </w:pPr>
-            <w:r>
-              <w:rPr>
-                <w:rFonts w:ascii="Calibri" w:eastAsia="Times New Roman" w:hAnsi="Calibri" w:cs="Calibri"/>
-                <w:lang w:eastAsia="es-MX"/>
-              </w:rPr>
-              <w:t>Consultar términos y condiciones</w:t>
+            <w:vAlign w:val="center"/>
+          </w:tcPr>
+          <w:p>
+            <w:pPr>
+              <w:spacing w:after="180" w:line="264" w:lineRule="auto"/>
+              <w:cnfStyle w:val="000000000000" w:firstRow="0" w:lastRow="0" w:firstColumn="0" w:lastColumn="0" w:oddVBand="0" w:evenVBand="0" w:oddHBand="0" w:evenHBand="0" w:firstRowFirstColumn="0" w:firstRowLastColumn="0" w:lastRowFirstColumn="0" w:lastRowLastColumn="0"/>
+              <w:rPr>
+                <w:rFonts w:ascii="Calibri" w:eastAsia="Times New Roman" w:hAnsi="Calibri" w:cs="Calibri"/>
+                <w:lang w:eastAsia="es-MX"/>
+              </w:rPr>
+            </w:pPr>
+            <w:r>
+              <w:rPr>
+                <w:rFonts w:ascii="Calibri" w:eastAsia="Times New Roman" w:hAnsi="Calibri" w:cs="Calibri"/>
+                <w:lang w:eastAsia="es-MX"/>
+              </w:rPr>
+              <w:t>Editar ticket</w:t>
             </w:r>
           </w:p>
         </w:tc>
@@ -18928,35 +19256,39 @@
             <w:r>
               <w:rPr>
                 <w:rFonts w:ascii="Calibri" w:eastAsia="Times New Roman" w:hAnsi="Calibri" w:cs="Calibri"/>
-                <w:b w:val="0"/>
-                <w:bCs w:val="0"/>
-                <w:lang w:eastAsia="es-MX"/>
-              </w:rPr>
-              <w:t>RF17</w:t>
+                <w:lang w:eastAsia="es-MX"/>
+              </w:rPr>
+              <w:t>RF1</w:t>
+            </w:r>
+            <w:r>
+              <w:rPr>
+                <w:rFonts w:ascii="Calibri" w:eastAsia="Times New Roman" w:hAnsi="Calibri" w:cs="Calibri"/>
+                <w:lang w:eastAsia="es-MX"/>
+              </w:rPr>
+              <w:t>7</w:t>
             </w:r>
           </w:p>
         </w:tc>
         <w:tc>
           <w:tcPr>
             <w:tcW w:w="2338" w:type="dxa"/>
-          </w:tcPr>
-          <w:p>
-            <w:pPr>
-              <w:spacing w:after="180" w:line="264" w:lineRule="auto"/>
-              <w:cnfStyle w:val="000000000000" w:firstRow="0" w:lastRow="0" w:firstColumn="0" w:lastColumn="0" w:oddVBand="0" w:evenVBand="0" w:oddHBand="0" w:evenHBand="0" w:firstRowFirstColumn="0" w:firstRowLastColumn="0" w:lastRowFirstColumn="0" w:lastRowLastColumn="0"/>
-              <w:rPr>
-                <w:rFonts w:ascii="Calibri" w:eastAsia="Times New Roman" w:hAnsi="Calibri" w:cs="Calibri"/>
-                <w:lang w:eastAsia="es-MX"/>
-              </w:rPr>
-            </w:pPr>
-            <w:r>
-              <w:rPr>
-                <w:rStyle w:val="normaltextrun"/>
-                <w:rFonts w:ascii="Calibri" w:hAnsi="Calibri" w:cs="Calibri"/>
-                <w:color w:val="000000"/>
-                <w:shd w:val="clear" w:color="auto" w:fill="FFFFFF"/>
-              </w:rPr>
-              <w:t>Consultar preguntas frecuentes </w:t>
+            <w:vAlign w:val="center"/>
+          </w:tcPr>
+          <w:p>
+            <w:pPr>
+              <w:spacing w:after="180" w:line="264" w:lineRule="auto"/>
+              <w:cnfStyle w:val="000000000000" w:firstRow="0" w:lastRow="0" w:firstColumn="0" w:lastColumn="0" w:oddVBand="0" w:evenVBand="0" w:oddHBand="0" w:evenHBand="0" w:firstRowFirstColumn="0" w:firstRowLastColumn="0" w:lastRowFirstColumn="0" w:lastRowLastColumn="0"/>
+              <w:rPr>
+                <w:rFonts w:ascii="Calibri" w:eastAsia="Times New Roman" w:hAnsi="Calibri" w:cs="Calibri"/>
+                <w:lang w:eastAsia="es-MX"/>
+              </w:rPr>
+            </w:pPr>
+            <w:r>
+              <w:rPr>
+                <w:rFonts w:ascii="Calibri" w:eastAsia="Times New Roman" w:hAnsi="Calibri" w:cs="Calibri"/>
+                <w:lang w:eastAsia="es-MX"/>
+              </w:rPr>
+              <w:t>Eliminar Ticket</w:t>
             </w:r>
           </w:p>
         </w:tc>
@@ -19047,35 +19379,39 @@
             <w:r>
               <w:rPr>
                 <w:rFonts w:ascii="Calibri" w:eastAsia="Times New Roman" w:hAnsi="Calibri" w:cs="Calibri"/>
-                <w:b w:val="0"/>
-                <w:bCs w:val="0"/>
-                <w:lang w:eastAsia="es-MX"/>
-              </w:rPr>
-              <w:t>RF18</w:t>
+                <w:lang w:eastAsia="es-MX"/>
+              </w:rPr>
+              <w:t>RF1</w:t>
+            </w:r>
+            <w:r>
+              <w:rPr>
+                <w:rFonts w:ascii="Calibri" w:eastAsia="Times New Roman" w:hAnsi="Calibri" w:cs="Calibri"/>
+                <w:lang w:eastAsia="es-MX"/>
+              </w:rPr>
+              <w:t>8</w:t>
             </w:r>
           </w:p>
         </w:tc>
         <w:tc>
           <w:tcPr>
             <w:tcW w:w="2338" w:type="dxa"/>
-          </w:tcPr>
-          <w:p>
-            <w:pPr>
-              <w:spacing w:after="180" w:line="264" w:lineRule="auto"/>
-              <w:cnfStyle w:val="000000000000" w:firstRow="0" w:lastRow="0" w:firstColumn="0" w:lastColumn="0" w:oddVBand="0" w:evenVBand="0" w:oddHBand="0" w:evenHBand="0" w:firstRowFirstColumn="0" w:firstRowLastColumn="0" w:lastRowFirstColumn="0" w:lastRowLastColumn="0"/>
-              <w:rPr>
-                <w:rFonts w:ascii="Calibri" w:eastAsia="Times New Roman" w:hAnsi="Calibri" w:cs="Calibri"/>
-                <w:lang w:eastAsia="es-MX"/>
-              </w:rPr>
-            </w:pPr>
-            <w:r>
-              <w:rPr>
-                <w:rStyle w:val="normaltextrun"/>
-                <w:rFonts w:ascii="Calibri" w:hAnsi="Calibri" w:cs="Calibri"/>
-                <w:color w:val="000000"/>
-                <w:bdr w:val="none" w:sz="0" w:space="0" w:color="auto" w:frame="1"/>
-              </w:rPr>
-              <w:t>Consultar Menú de Ayuda</w:t>
+            <w:vAlign w:val="center"/>
+          </w:tcPr>
+          <w:p>
+            <w:pPr>
+              <w:spacing w:after="180" w:line="264" w:lineRule="auto"/>
+              <w:cnfStyle w:val="000000000000" w:firstRow="0" w:lastRow="0" w:firstColumn="0" w:lastColumn="0" w:oddVBand="0" w:evenVBand="0" w:oddHBand="0" w:evenHBand="0" w:firstRowFirstColumn="0" w:firstRowLastColumn="0" w:lastRowFirstColumn="0" w:lastRowLastColumn="0"/>
+              <w:rPr>
+                <w:rFonts w:ascii="Calibri" w:eastAsia="Times New Roman" w:hAnsi="Calibri" w:cs="Calibri"/>
+                <w:lang w:eastAsia="es-MX"/>
+              </w:rPr>
+            </w:pPr>
+            <w:r>
+              <w:rPr>
+                <w:rFonts w:ascii="Calibri" w:eastAsia="Times New Roman" w:hAnsi="Calibri" w:cs="Calibri"/>
+                <w:lang w:eastAsia="es-MX"/>
+              </w:rPr>
+              <w:t>Calificar ticket</w:t>
             </w:r>
           </w:p>
         </w:tc>
@@ -19166,33 +19502,46 @@
             <w:r>
               <w:rPr>
                 <w:rFonts w:ascii="Calibri" w:eastAsia="Times New Roman" w:hAnsi="Calibri" w:cs="Calibri"/>
-                <w:b w:val="0"/>
-                <w:bCs w:val="0"/>
-                <w:lang w:eastAsia="es-MX"/>
-              </w:rPr>
-              <w:t>RF19</w:t>
+                <w:lang w:eastAsia="es-MX"/>
+              </w:rPr>
+              <w:t>RF1</w:t>
+            </w:r>
+            <w:r>
+              <w:rPr>
+                <w:rFonts w:ascii="Calibri" w:eastAsia="Times New Roman" w:hAnsi="Calibri" w:cs="Calibri"/>
+                <w:lang w:eastAsia="es-MX"/>
+              </w:rPr>
+              <w:t>9</w:t>
             </w:r>
           </w:p>
         </w:tc>
         <w:tc>
           <w:tcPr>
             <w:tcW w:w="2338" w:type="dxa"/>
-          </w:tcPr>
-          <w:p>
-            <w:pPr>
-              <w:spacing w:after="180" w:line="264" w:lineRule="auto"/>
-              <w:cnfStyle w:val="000000000000" w:firstRow="0" w:lastRow="0" w:firstColumn="0" w:lastColumn="0" w:oddVBand="0" w:evenVBand="0" w:oddHBand="0" w:evenHBand="0" w:firstRowFirstColumn="0" w:firstRowLastColumn="0" w:lastRowFirstColumn="0" w:lastRowLastColumn="0"/>
-              <w:rPr>
-                <w:rFonts w:ascii="Calibri" w:eastAsia="Times New Roman" w:hAnsi="Calibri" w:cs="Calibri"/>
-                <w:lang w:eastAsia="es-MX"/>
-              </w:rPr>
-            </w:pPr>
-            <w:r>
-              <w:rPr>
-                <w:rFonts w:ascii="Calibri" w:eastAsia="Times New Roman" w:hAnsi="Calibri" w:cs="Calibri"/>
-                <w:lang w:eastAsia="es-MX"/>
-              </w:rPr>
-              <w:t>Consultar Manual de usuario</w:t>
+            <w:vAlign w:val="center"/>
+          </w:tcPr>
+          <w:p>
+            <w:pPr>
+              <w:spacing w:after="180" w:line="264" w:lineRule="auto"/>
+              <w:cnfStyle w:val="000000000000" w:firstRow="0" w:lastRow="0" w:firstColumn="0" w:lastColumn="0" w:oddVBand="0" w:evenVBand="0" w:oddHBand="0" w:evenHBand="0" w:firstRowFirstColumn="0" w:firstRowLastColumn="0" w:lastRowFirstColumn="0" w:lastRowLastColumn="0"/>
+              <w:rPr>
+                <w:rFonts w:ascii="Calibri" w:eastAsia="Times New Roman" w:hAnsi="Calibri" w:cs="Calibri"/>
+                <w:lang w:eastAsia="es-MX"/>
+              </w:rPr>
+            </w:pPr>
+            <w:r>
+              <w:rPr>
+                <w:rFonts w:ascii="Calibri" w:eastAsia="Times New Roman" w:hAnsi="Calibri" w:cs="Calibri"/>
+                <w:lang w:eastAsia="es-MX"/>
+              </w:rPr>
+              <w:t>Consultar</w:t>
+            </w:r>
+            <w:r>
+              <w:rPr>
+                <w:rFonts w:ascii="Calibri" w:eastAsia="Times New Roman" w:hAnsi="Calibri" w:cs="Calibri"/>
+                <w:lang w:eastAsia="es-MX"/>
+              </w:rPr>
+              <w:t xml:space="preserve"> términos y condiciones</w:t>
             </w:r>
           </w:p>
         </w:tc>
@@ -19283,11 +19632,16 @@
             <w:r>
               <w:rPr>
                 <w:rFonts w:ascii="Calibri" w:eastAsia="Times New Roman" w:hAnsi="Calibri" w:cs="Calibri"/>
-                <w:b w:val="0"/>
-                <w:bCs w:val="0"/>
-                <w:lang w:eastAsia="es-MX"/>
-              </w:rPr>
-              <w:t>RF20</w:t>
+                <w:lang w:eastAsia="es-MX"/>
+              </w:rPr>
+              <w:t>RF</w:t>
+            </w:r>
+            <w:r>
+              <w:rPr>
+                <w:rFonts w:ascii="Calibri" w:eastAsia="Times New Roman" w:hAnsi="Calibri" w:cs="Calibri"/>
+                <w:lang w:eastAsia="es-MX"/>
+              </w:rPr>
+              <w:t>20</w:t>
             </w:r>
           </w:p>
         </w:tc>
@@ -19299,19 +19653,20 @@
           <w:p>
             <w:pPr>
               <w:spacing w:after="180" w:line="264" w:lineRule="auto"/>
-              <w:jc w:val="center"/>
-              <w:cnfStyle w:val="000000000000" w:firstRow="0" w:lastRow="0" w:firstColumn="0" w:lastColumn="0" w:oddVBand="0" w:evenVBand="0" w:oddHBand="0" w:evenHBand="0" w:firstRowFirstColumn="0" w:firstRowLastColumn="0" w:lastRowFirstColumn="0" w:lastRowLastColumn="0"/>
-              <w:rPr>
-                <w:rFonts w:ascii="Calibri" w:eastAsia="Times New Roman" w:hAnsi="Calibri" w:cs="Calibri"/>
-                <w:lang w:eastAsia="es-MX"/>
-              </w:rPr>
-            </w:pPr>
-            <w:r>
-              <w:rPr>
-                <w:rFonts w:ascii="Calibri" w:eastAsia="Times New Roman" w:hAnsi="Calibri" w:cs="Calibri"/>
-                <w:lang w:eastAsia="es-MX"/>
-              </w:rPr>
-              <w:t>Crear comentario</w:t>
+              <w:cnfStyle w:val="000000000000" w:firstRow="0" w:lastRow="0" w:firstColumn="0" w:lastColumn="0" w:oddVBand="0" w:evenVBand="0" w:oddHBand="0" w:evenHBand="0" w:firstRowFirstColumn="0" w:firstRowLastColumn="0" w:lastRowFirstColumn="0" w:lastRowLastColumn="0"/>
+              <w:rPr>
+                <w:rFonts w:ascii="Calibri" w:eastAsia="Times New Roman" w:hAnsi="Calibri" w:cs="Calibri"/>
+                <w:lang w:eastAsia="es-MX"/>
+              </w:rPr>
+            </w:pPr>
+            <w:r>
+              <w:rPr>
+                <w:rStyle w:val="normaltextrun"/>
+                <w:rFonts w:ascii="Calibri" w:hAnsi="Calibri" w:cs="Calibri"/>
+                <w:color w:val="000000"/>
+                <w:shd w:val="clear" w:color="auto" w:fill="FFFFFF"/>
+              </w:rPr>
+              <w:t>Consultar preguntas frecuentes </w:t>
             </w:r>
           </w:p>
         </w:tc>
@@ -19402,11 +19757,16 @@
             <w:r>
               <w:rPr>
                 <w:rFonts w:ascii="Calibri" w:eastAsia="Times New Roman" w:hAnsi="Calibri" w:cs="Calibri"/>
-                <w:b w:val="0"/>
-                <w:bCs w:val="0"/>
-                <w:lang w:eastAsia="es-MX"/>
-              </w:rPr>
-              <w:t>RF21</w:t>
+                <w:lang w:eastAsia="es-MX"/>
+              </w:rPr>
+              <w:t>RF</w:t>
+            </w:r>
+            <w:r>
+              <w:rPr>
+                <w:rFonts w:ascii="Calibri" w:eastAsia="Times New Roman" w:hAnsi="Calibri" w:cs="Calibri"/>
+                <w:lang w:eastAsia="es-MX"/>
+              </w:rPr>
+              <w:t>21</w:t>
             </w:r>
           </w:p>
         </w:tc>
@@ -19418,19 +19778,20 @@
           <w:p>
             <w:pPr>
               <w:spacing w:after="180" w:line="264" w:lineRule="auto"/>
-              <w:jc w:val="center"/>
-              <w:cnfStyle w:val="000000000000" w:firstRow="0" w:lastRow="0" w:firstColumn="0" w:lastColumn="0" w:oddVBand="0" w:evenVBand="0" w:oddHBand="0" w:evenHBand="0" w:firstRowFirstColumn="0" w:firstRowLastColumn="0" w:lastRowFirstColumn="0" w:lastRowLastColumn="0"/>
-              <w:rPr>
-                <w:rFonts w:ascii="Calibri" w:eastAsia="Times New Roman" w:hAnsi="Calibri" w:cs="Calibri"/>
-                <w:lang w:eastAsia="es-MX"/>
-              </w:rPr>
-            </w:pPr>
-            <w:r>
-              <w:rPr>
-                <w:rFonts w:ascii="Calibri" w:eastAsia="Times New Roman" w:hAnsi="Calibri" w:cs="Calibri"/>
-                <w:lang w:eastAsia="es-MX"/>
-              </w:rPr>
-              <w:t>Editar comentario</w:t>
+              <w:cnfStyle w:val="000000000000" w:firstRow="0" w:lastRow="0" w:firstColumn="0" w:lastColumn="0" w:oddVBand="0" w:evenVBand="0" w:oddHBand="0" w:evenHBand="0" w:firstRowFirstColumn="0" w:firstRowLastColumn="0" w:lastRowFirstColumn="0" w:lastRowLastColumn="0"/>
+              <w:rPr>
+                <w:rFonts w:ascii="Calibri" w:eastAsia="Times New Roman" w:hAnsi="Calibri" w:cs="Calibri"/>
+                <w:lang w:eastAsia="es-MX"/>
+              </w:rPr>
+            </w:pPr>
+            <w:r>
+              <w:rPr>
+                <w:rStyle w:val="normaltextrun"/>
+                <w:rFonts w:ascii="Calibri" w:hAnsi="Calibri" w:cs="Calibri"/>
+                <w:color w:val="000000"/>
+                <w:bdr w:val="none" w:sz="0" w:space="0" w:color="auto" w:frame="1"/>
+              </w:rPr>
+              <w:t>Consultar Menú de Ayuda</w:t>
             </w:r>
           </w:p>
         </w:tc>
@@ -19521,11 +19882,16 @@
             <w:r>
               <w:rPr>
                 <w:rFonts w:ascii="Calibri" w:eastAsia="Times New Roman" w:hAnsi="Calibri" w:cs="Calibri"/>
-                <w:b w:val="0"/>
-                <w:bCs w:val="0"/>
-                <w:lang w:eastAsia="es-MX"/>
-              </w:rPr>
-              <w:t>RF22</w:t>
+                <w:lang w:eastAsia="es-MX"/>
+              </w:rPr>
+              <w:t>RF</w:t>
+            </w:r>
+            <w:r>
+              <w:rPr>
+                <w:rFonts w:ascii="Calibri" w:eastAsia="Times New Roman" w:hAnsi="Calibri" w:cs="Calibri"/>
+                <w:lang w:eastAsia="es-MX"/>
+              </w:rPr>
+              <w:t>22</w:t>
             </w:r>
           </w:p>
         </w:tc>
@@ -19537,19 +19903,32 @@
           <w:p>
             <w:pPr>
               <w:spacing w:after="180" w:line="264" w:lineRule="auto"/>
-              <w:jc w:val="center"/>
-              <w:cnfStyle w:val="000000000000" w:firstRow="0" w:lastRow="0" w:firstColumn="0" w:lastColumn="0" w:oddVBand="0" w:evenVBand="0" w:oddHBand="0" w:evenHBand="0" w:firstRowFirstColumn="0" w:firstRowLastColumn="0" w:lastRowFirstColumn="0" w:lastRowLastColumn="0"/>
-              <w:rPr>
-                <w:rFonts w:ascii="Calibri" w:eastAsia="Times New Roman" w:hAnsi="Calibri" w:cs="Calibri"/>
-                <w:lang w:eastAsia="es-MX"/>
-              </w:rPr>
-            </w:pPr>
-            <w:r>
-              <w:rPr>
-                <w:rFonts w:ascii="Calibri" w:eastAsia="Times New Roman" w:hAnsi="Calibri" w:cs="Calibri"/>
-                <w:lang w:eastAsia="es-MX"/>
-              </w:rPr>
-              <w:t>Eliminar comentario</w:t>
+              <w:cnfStyle w:val="000000000000" w:firstRow="0" w:lastRow="0" w:firstColumn="0" w:lastColumn="0" w:oddVBand="0" w:evenVBand="0" w:oddHBand="0" w:evenHBand="0" w:firstRowFirstColumn="0" w:firstRowLastColumn="0" w:lastRowFirstColumn="0" w:lastRowLastColumn="0"/>
+              <w:rPr>
+                <w:rFonts w:ascii="Calibri" w:eastAsia="Times New Roman" w:hAnsi="Calibri" w:cs="Calibri"/>
+                <w:lang w:eastAsia="es-MX"/>
+              </w:rPr>
+            </w:pPr>
+            <w:r>
+              <w:rPr>
+                <w:rFonts w:ascii="Calibri" w:eastAsia="Times New Roman" w:hAnsi="Calibri" w:cs="Calibri"/>
+                <w:lang w:eastAsia="es-MX"/>
+              </w:rPr>
+              <w:t xml:space="preserve">Consultar </w:t>
+            </w:r>
+            <w:r>
+              <w:rPr>
+                <w:rFonts w:ascii="Calibri" w:eastAsia="Times New Roman" w:hAnsi="Calibri" w:cs="Calibri"/>
+                <w:lang w:eastAsia="es-MX"/>
+              </w:rPr>
+              <w:t>M</w:t>
+            </w:r>
+            <w:r>
+              <w:rPr>
+                <w:rFonts w:ascii="Calibri" w:eastAsia="Times New Roman" w:hAnsi="Calibri" w:cs="Calibri"/>
+                <w:lang w:eastAsia="es-MX"/>
+              </w:rPr>
+              <w:t>anual de usuario</w:t>
             </w:r>
           </w:p>
         </w:tc>
@@ -19640,11 +20019,16 @@
             <w:r>
               <w:rPr>
                 <w:rFonts w:ascii="Calibri" w:eastAsia="Times New Roman" w:hAnsi="Calibri" w:cs="Calibri"/>
-                <w:b w:val="0"/>
-                <w:bCs w:val="0"/>
-                <w:lang w:eastAsia="es-MX"/>
-              </w:rPr>
-              <w:t>RF23</w:t>
+                <w:lang w:eastAsia="es-MX"/>
+              </w:rPr>
+              <w:t>RF</w:t>
+            </w:r>
+            <w:r>
+              <w:rPr>
+                <w:rFonts w:ascii="Calibri" w:eastAsia="Times New Roman" w:hAnsi="Calibri" w:cs="Calibri"/>
+                <w:lang w:eastAsia="es-MX"/>
+              </w:rPr>
+              <w:t>23</w:t>
             </w:r>
           </w:p>
         </w:tc>
@@ -19667,7 +20051,7 @@
                 <w:rFonts w:ascii="Calibri" w:eastAsia="Times New Roman" w:hAnsi="Calibri" w:cs="Calibri"/>
                 <w:lang w:eastAsia="es-MX"/>
               </w:rPr>
-              <w:t>Notificar por correo electrónico al crear ticket</w:t>
+              <w:t>Crear comentario</w:t>
             </w:r>
           </w:p>
         </w:tc>
@@ -19758,11 +20142,16 @@
             <w:r>
               <w:rPr>
                 <w:rFonts w:ascii="Calibri" w:eastAsia="Times New Roman" w:hAnsi="Calibri" w:cs="Calibri"/>
-                <w:b w:val="0"/>
-                <w:bCs w:val="0"/>
-                <w:lang w:eastAsia="es-MX"/>
-              </w:rPr>
-              <w:t>RF24</w:t>
+                <w:lang w:eastAsia="es-MX"/>
+              </w:rPr>
+              <w:t>RF</w:t>
+            </w:r>
+            <w:r>
+              <w:rPr>
+                <w:rFonts w:ascii="Calibri" w:eastAsia="Times New Roman" w:hAnsi="Calibri" w:cs="Calibri"/>
+                <w:lang w:eastAsia="es-MX"/>
+              </w:rPr>
+              <w:t>24</w:t>
             </w:r>
           </w:p>
         </w:tc>
@@ -19785,7 +20174,7 @@
                 <w:rFonts w:ascii="Calibri" w:eastAsia="Times New Roman" w:hAnsi="Calibri" w:cs="Calibri"/>
                 <w:lang w:eastAsia="es-MX"/>
               </w:rPr>
-              <w:t>Notificar por correo electrónico el cambio de status de ticket</w:t>
+              <w:t>Editar comentario</w:t>
             </w:r>
           </w:p>
         </w:tc>
@@ -19876,11 +20265,16 @@
             <w:r>
               <w:rPr>
                 <w:rFonts w:ascii="Calibri" w:eastAsia="Times New Roman" w:hAnsi="Calibri" w:cs="Calibri"/>
-                <w:b w:val="0"/>
-                <w:bCs w:val="0"/>
-                <w:lang w:eastAsia="es-MX"/>
-              </w:rPr>
-              <w:t>RF25</w:t>
+                <w:lang w:eastAsia="es-MX"/>
+              </w:rPr>
+              <w:t>RF</w:t>
+            </w:r>
+            <w:r>
+              <w:rPr>
+                <w:rFonts w:ascii="Calibri" w:eastAsia="Times New Roman" w:hAnsi="Calibri" w:cs="Calibri"/>
+                <w:lang w:eastAsia="es-MX"/>
+              </w:rPr>
+              <w:t>25</w:t>
             </w:r>
           </w:p>
         </w:tc>
@@ -19903,7 +20297,7 @@
                 <w:rFonts w:ascii="Calibri" w:eastAsia="Times New Roman" w:hAnsi="Calibri" w:cs="Calibri"/>
                 <w:lang w:eastAsia="es-MX"/>
               </w:rPr>
-              <w:t>Notificar por correo electrónico al crear un comentario</w:t>
+              <w:t>Consultar comentario</w:t>
             </w:r>
           </w:p>
         </w:tc>
@@ -19994,11 +20388,16 @@
             <w:r>
               <w:rPr>
                 <w:rFonts w:ascii="Calibri" w:eastAsia="Times New Roman" w:hAnsi="Calibri" w:cs="Calibri"/>
-                <w:b w:val="0"/>
-                <w:bCs w:val="0"/>
-                <w:lang w:eastAsia="es-MX"/>
-              </w:rPr>
-              <w:t>RF26</w:t>
+                <w:lang w:eastAsia="es-MX"/>
+              </w:rPr>
+              <w:t>RF</w:t>
+            </w:r>
+            <w:r>
+              <w:rPr>
+                <w:rFonts w:ascii="Calibri" w:eastAsia="Times New Roman" w:hAnsi="Calibri" w:cs="Calibri"/>
+                <w:lang w:eastAsia="es-MX"/>
+              </w:rPr>
+              <w:t>26</w:t>
             </w:r>
           </w:p>
         </w:tc>
@@ -20021,7 +20420,7 @@
                 <w:rFonts w:ascii="Calibri" w:eastAsia="Times New Roman" w:hAnsi="Calibri" w:cs="Calibri"/>
                 <w:lang w:eastAsia="es-MX"/>
               </w:rPr>
-              <w:t>Notificar por correo electrónico al solicitar la recuperación de contraseña</w:t>
+              <w:t>Eliminar comentario</w:t>
             </w:r>
           </w:p>
         </w:tc>
@@ -20112,11 +20511,16 @@
             <w:r>
               <w:rPr>
                 <w:rFonts w:ascii="Calibri" w:eastAsia="Times New Roman" w:hAnsi="Calibri" w:cs="Calibri"/>
-                <w:b w:val="0"/>
-                <w:bCs w:val="0"/>
-                <w:lang w:eastAsia="es-MX"/>
-              </w:rPr>
-              <w:t>RF27</w:t>
+                <w:lang w:eastAsia="es-MX"/>
+              </w:rPr>
+              <w:t>RF</w:t>
+            </w:r>
+            <w:r>
+              <w:rPr>
+                <w:rFonts w:ascii="Calibri" w:eastAsia="Times New Roman" w:hAnsi="Calibri" w:cs="Calibri"/>
+                <w:lang w:eastAsia="es-MX"/>
+              </w:rPr>
+              <w:t>27</w:t>
             </w:r>
           </w:p>
         </w:tc>
@@ -20139,7 +20543,7 @@
                 <w:rFonts w:ascii="Calibri" w:eastAsia="Times New Roman" w:hAnsi="Calibri" w:cs="Calibri"/>
                 <w:lang w:eastAsia="es-MX"/>
               </w:rPr>
-              <w:t>Crear Categoría</w:t>
+              <w:t>Notificar por correo electrónico al crear ticket</w:t>
             </w:r>
           </w:p>
         </w:tc>
@@ -20230,11 +20634,17 @@
             <w:r>
               <w:rPr>
                 <w:rFonts w:ascii="Calibri" w:eastAsia="Times New Roman" w:hAnsi="Calibri" w:cs="Calibri"/>
-                <w:b w:val="0"/>
-                <w:bCs w:val="0"/>
-                <w:lang w:eastAsia="es-MX"/>
-              </w:rPr>
-              <w:t>RF28</w:t>
+                <w:lang w:eastAsia="es-MX"/>
+              </w:rPr>
+              <w:lastRenderedPageBreak/>
+              <w:t>RF</w:t>
+            </w:r>
+            <w:r>
+              <w:rPr>
+                <w:rFonts w:ascii="Calibri" w:eastAsia="Times New Roman" w:hAnsi="Calibri" w:cs="Calibri"/>
+                <w:lang w:eastAsia="es-MX"/>
+              </w:rPr>
+              <w:t>28</w:t>
             </w:r>
           </w:p>
         </w:tc>
@@ -20257,7 +20667,7 @@
                 <w:rFonts w:ascii="Calibri" w:eastAsia="Times New Roman" w:hAnsi="Calibri" w:cs="Calibri"/>
                 <w:lang w:eastAsia="es-MX"/>
               </w:rPr>
-              <w:t>Editar Categoría</w:t>
+              <w:t>Notificar por correo electrónico el cambio de status de ticket</w:t>
             </w:r>
           </w:p>
         </w:tc>
@@ -20348,11 +20758,16 @@
             <w:r>
               <w:rPr>
                 <w:rFonts w:ascii="Calibri" w:eastAsia="Times New Roman" w:hAnsi="Calibri" w:cs="Calibri"/>
-                <w:b w:val="0"/>
-                <w:bCs w:val="0"/>
-                <w:lang w:eastAsia="es-MX"/>
-              </w:rPr>
-              <w:t>RF29</w:t>
+                <w:lang w:eastAsia="es-MX"/>
+              </w:rPr>
+              <w:t>RF</w:t>
+            </w:r>
+            <w:r>
+              <w:rPr>
+                <w:rFonts w:ascii="Calibri" w:eastAsia="Times New Roman" w:hAnsi="Calibri" w:cs="Calibri"/>
+                <w:lang w:eastAsia="es-MX"/>
+              </w:rPr>
+              <w:t>29</w:t>
             </w:r>
           </w:p>
         </w:tc>
@@ -20375,7 +20790,7 @@
                 <w:rFonts w:ascii="Calibri" w:eastAsia="Times New Roman" w:hAnsi="Calibri" w:cs="Calibri"/>
                 <w:lang w:eastAsia="es-MX"/>
               </w:rPr>
-              <w:t xml:space="preserve">Consultar categoría  </w:t>
+              <w:t>Notificar por correo electrónico al crear un comentario</w:t>
             </w:r>
           </w:p>
         </w:tc>
@@ -20466,12 +20881,16 @@
             <w:r>
               <w:rPr>
                 <w:rFonts w:ascii="Calibri" w:eastAsia="Times New Roman" w:hAnsi="Calibri" w:cs="Calibri"/>
-                <w:b w:val="0"/>
-                <w:bCs w:val="0"/>
-                <w:lang w:eastAsia="es-MX"/>
-              </w:rPr>
-              <w:lastRenderedPageBreak/>
-              <w:t>RF30</w:t>
+                <w:lang w:eastAsia="es-MX"/>
+              </w:rPr>
+              <w:t>RF</w:t>
+            </w:r>
+            <w:r>
+              <w:rPr>
+                <w:rFonts w:ascii="Calibri" w:eastAsia="Times New Roman" w:hAnsi="Calibri" w:cs="Calibri"/>
+                <w:lang w:eastAsia="es-MX"/>
+              </w:rPr>
+              <w:t>30</w:t>
             </w:r>
           </w:p>
         </w:tc>
@@ -20494,7 +20913,7 @@
                 <w:rFonts w:ascii="Calibri" w:eastAsia="Times New Roman" w:hAnsi="Calibri" w:cs="Calibri"/>
                 <w:lang w:eastAsia="es-MX"/>
               </w:rPr>
-              <w:t>Eliminar categoría</w:t>
+              <w:t>Notificar por correo electrónico al solicitar la recuperación de contraseña</w:t>
             </w:r>
           </w:p>
         </w:tc>
@@ -20585,8 +21004,6 @@
             <w:r>
               <w:rPr>
                 <w:rFonts w:ascii="Calibri" w:eastAsia="Times New Roman" w:hAnsi="Calibri" w:cs="Calibri"/>
-                <w:b w:val="0"/>
-                <w:bCs w:val="0"/>
                 <w:lang w:eastAsia="es-MX"/>
               </w:rPr>
               <w:t>RF31</w:t>
@@ -20612,7 +21029,7 @@
                 <w:rFonts w:ascii="Calibri" w:eastAsia="Times New Roman" w:hAnsi="Calibri" w:cs="Calibri"/>
                 <w:lang w:eastAsia="es-MX"/>
               </w:rPr>
-              <w:t>Crear proyectos</w:t>
+              <w:t>Notificar por correo electrónico la asignación de ticket</w:t>
             </w:r>
           </w:p>
         </w:tc>
@@ -20703,11 +21120,16 @@
             <w:r>
               <w:rPr>
                 <w:rFonts w:ascii="Calibri" w:eastAsia="Times New Roman" w:hAnsi="Calibri" w:cs="Calibri"/>
-                <w:b w:val="0"/>
-                <w:bCs w:val="0"/>
-                <w:lang w:eastAsia="es-MX"/>
-              </w:rPr>
-              <w:t>RF32</w:t>
+                <w:lang w:eastAsia="es-MX"/>
+              </w:rPr>
+              <w:t>RF</w:t>
+            </w:r>
+            <w:r>
+              <w:rPr>
+                <w:rFonts w:ascii="Calibri" w:eastAsia="Times New Roman" w:hAnsi="Calibri" w:cs="Calibri"/>
+                <w:lang w:eastAsia="es-MX"/>
+              </w:rPr>
+              <w:t>32</w:t>
             </w:r>
           </w:p>
         </w:tc>
@@ -20730,7 +21152,7 @@
                 <w:rFonts w:ascii="Calibri" w:eastAsia="Times New Roman" w:hAnsi="Calibri" w:cs="Calibri"/>
                 <w:lang w:eastAsia="es-MX"/>
               </w:rPr>
-              <w:t>Editar proyectos</w:t>
+              <w:t>Crear Categoría</w:t>
             </w:r>
           </w:p>
         </w:tc>
@@ -20821,11 +21243,16 @@
             <w:r>
               <w:rPr>
                 <w:rFonts w:ascii="Calibri" w:eastAsia="Times New Roman" w:hAnsi="Calibri" w:cs="Calibri"/>
-                <w:b w:val="0"/>
-                <w:bCs w:val="0"/>
-                <w:lang w:eastAsia="es-MX"/>
-              </w:rPr>
-              <w:t>RF33</w:t>
+                <w:lang w:eastAsia="es-MX"/>
+              </w:rPr>
+              <w:t>RF</w:t>
+            </w:r>
+            <w:r>
+              <w:rPr>
+                <w:rFonts w:ascii="Calibri" w:eastAsia="Times New Roman" w:hAnsi="Calibri" w:cs="Calibri"/>
+                <w:lang w:eastAsia="es-MX"/>
+              </w:rPr>
+              <w:t>33</w:t>
             </w:r>
           </w:p>
         </w:tc>
@@ -20848,7 +21275,7 @@
                 <w:rFonts w:ascii="Calibri" w:eastAsia="Times New Roman" w:hAnsi="Calibri" w:cs="Calibri"/>
                 <w:lang w:eastAsia="es-MX"/>
               </w:rPr>
-              <w:t>Eliminar proyectos</w:t>
+              <w:t>Editar Categoría</w:t>
             </w:r>
           </w:p>
         </w:tc>
@@ -20939,11 +21366,16 @@
             <w:r>
               <w:rPr>
                 <w:rFonts w:ascii="Calibri" w:eastAsia="Times New Roman" w:hAnsi="Calibri" w:cs="Calibri"/>
-                <w:b w:val="0"/>
-                <w:bCs w:val="0"/>
-                <w:lang w:eastAsia="es-MX"/>
-              </w:rPr>
-              <w:t xml:space="preserve"> RF34</w:t>
+                <w:lang w:eastAsia="es-MX"/>
+              </w:rPr>
+              <w:t>RF</w:t>
+            </w:r>
+            <w:r>
+              <w:rPr>
+                <w:rFonts w:ascii="Calibri" w:eastAsia="Times New Roman" w:hAnsi="Calibri" w:cs="Calibri"/>
+                <w:lang w:eastAsia="es-MX"/>
+              </w:rPr>
+              <w:t>34</w:t>
             </w:r>
           </w:p>
         </w:tc>
@@ -20966,7 +21398,7 @@
                 <w:rFonts w:ascii="Calibri" w:eastAsia="Times New Roman" w:hAnsi="Calibri" w:cs="Calibri"/>
                 <w:lang w:eastAsia="es-MX"/>
               </w:rPr>
-              <w:t xml:space="preserve">Calificar proyecto </w:t>
+              <w:t xml:space="preserve">Consultar categoría </w:t>
             </w:r>
           </w:p>
         </w:tc>
@@ -21057,11 +21489,16 @@
             <w:r>
               <w:rPr>
                 <w:rFonts w:ascii="Calibri" w:eastAsia="Times New Roman" w:hAnsi="Calibri" w:cs="Calibri"/>
-                <w:b w:val="0"/>
-                <w:bCs w:val="0"/>
-                <w:lang w:eastAsia="es-MX"/>
-              </w:rPr>
-              <w:t>RF35</w:t>
+                <w:lang w:eastAsia="es-MX"/>
+              </w:rPr>
+              <w:t>RF3</w:t>
+            </w:r>
+            <w:r>
+              <w:rPr>
+                <w:rFonts w:ascii="Calibri" w:eastAsia="Times New Roman" w:hAnsi="Calibri" w:cs="Calibri"/>
+                <w:lang w:eastAsia="es-MX"/>
+              </w:rPr>
+              <w:t>5</w:t>
             </w:r>
           </w:p>
         </w:tc>
@@ -21084,7 +21521,7 @@
                 <w:rFonts w:ascii="Calibri" w:eastAsia="Times New Roman" w:hAnsi="Calibri" w:cs="Calibri"/>
                 <w:lang w:eastAsia="es-MX"/>
               </w:rPr>
-              <w:t>Consultar proyectos (filtro por ticket, proyecto o calificación)</w:t>
+              <w:t>Eliminar categoría</w:t>
             </w:r>
           </w:p>
         </w:tc>
@@ -21175,11 +21612,16 @@
             <w:r>
               <w:rPr>
                 <w:rFonts w:ascii="Calibri" w:eastAsia="Times New Roman" w:hAnsi="Calibri" w:cs="Calibri"/>
-                <w:b w:val="0"/>
-                <w:bCs w:val="0"/>
-                <w:lang w:eastAsia="es-MX"/>
-              </w:rPr>
-              <w:t>RF36</w:t>
+                <w:lang w:eastAsia="es-MX"/>
+              </w:rPr>
+              <w:t>RF</w:t>
+            </w:r>
+            <w:r>
+              <w:rPr>
+                <w:rFonts w:ascii="Calibri" w:eastAsia="Times New Roman" w:hAnsi="Calibri" w:cs="Calibri"/>
+                <w:lang w:eastAsia="es-MX"/>
+              </w:rPr>
+              <w:t>36</w:t>
             </w:r>
           </w:p>
         </w:tc>
@@ -21202,7 +21644,7 @@
                 <w:rFonts w:ascii="Calibri" w:eastAsia="Times New Roman" w:hAnsi="Calibri" w:cs="Calibri"/>
                 <w:lang w:eastAsia="es-MX"/>
               </w:rPr>
-              <w:t>Generar reporte</w:t>
+              <w:t>Crear proceso electoral</w:t>
             </w:r>
           </w:p>
         </w:tc>
@@ -21293,11 +21735,508 @@
             <w:r>
               <w:rPr>
                 <w:rFonts w:ascii="Calibri" w:eastAsia="Times New Roman" w:hAnsi="Calibri" w:cs="Calibri"/>
+                <w:lang w:eastAsia="es-MX"/>
+              </w:rPr>
+              <w:t>RF</w:t>
+            </w:r>
+            <w:r>
+              <w:rPr>
+                <w:rFonts w:ascii="Calibri" w:eastAsia="Times New Roman" w:hAnsi="Calibri" w:cs="Calibri"/>
+                <w:lang w:eastAsia="es-MX"/>
+              </w:rPr>
+              <w:t>37</w:t>
+            </w:r>
+          </w:p>
+        </w:tc>
+        <w:tc>
+          <w:tcPr>
+            <w:tcW w:w="2338" w:type="dxa"/>
+            <w:vAlign w:val="center"/>
+          </w:tcPr>
+          <w:p>
+            <w:pPr>
+              <w:spacing w:after="180" w:line="264" w:lineRule="auto"/>
+              <w:cnfStyle w:val="000000000000" w:firstRow="0" w:lastRow="0" w:firstColumn="0" w:lastColumn="0" w:oddVBand="0" w:evenVBand="0" w:oddHBand="0" w:evenHBand="0" w:firstRowFirstColumn="0" w:firstRowLastColumn="0" w:lastRowFirstColumn="0" w:lastRowLastColumn="0"/>
+              <w:rPr>
+                <w:rFonts w:ascii="Calibri" w:eastAsia="Times New Roman" w:hAnsi="Calibri" w:cs="Calibri"/>
+                <w:lang w:eastAsia="es-MX"/>
+              </w:rPr>
+            </w:pPr>
+            <w:r>
+              <w:rPr>
+                <w:rFonts w:ascii="Calibri" w:eastAsia="Times New Roman" w:hAnsi="Calibri" w:cs="Calibri"/>
+                <w:lang w:eastAsia="es-MX"/>
+              </w:rPr>
+              <w:t>Editar proceso electoral</w:t>
+            </w:r>
+          </w:p>
+        </w:tc>
+        <w:tc>
+          <w:tcPr>
+            <w:tcW w:w="1966" w:type="dxa"/>
+          </w:tcPr>
+          <w:p>
+            <w:pPr>
+              <w:spacing w:after="180" w:line="264" w:lineRule="auto"/>
+              <w:jc w:val="center"/>
+              <w:cnfStyle w:val="000000000000" w:firstRow="0" w:lastRow="0" w:firstColumn="0" w:lastColumn="0" w:oddVBand="0" w:evenVBand="0" w:oddHBand="0" w:evenHBand="0" w:firstRowFirstColumn="0" w:firstRowLastColumn="0" w:lastRowFirstColumn="0" w:lastRowLastColumn="0"/>
+              <w:rPr>
+                <w:rFonts w:eastAsia="Tw Cen MT" w:cstheme="minorHAnsi"/>
+                <w:kern w:val="24"/>
+                <w:sz w:val="23"/>
+                <w:szCs w:val="20"/>
+                <w:lang w:eastAsia="es-MX"/>
+                <w14:ligatures w14:val="standardContextual"/>
+              </w:rPr>
+            </w:pPr>
+          </w:p>
+        </w:tc>
+        <w:tc>
+          <w:tcPr>
+            <w:tcW w:w="1309" w:type="dxa"/>
+            <w:shd w:val="clear" w:color="auto" w:fill="auto"/>
+            <w:vAlign w:val="center"/>
+          </w:tcPr>
+          <w:p>
+            <w:pPr>
+              <w:spacing w:after="180" w:line="264" w:lineRule="auto"/>
+              <w:jc w:val="center"/>
+              <w:cnfStyle w:val="000000000000" w:firstRow="0" w:lastRow="0" w:firstColumn="0" w:lastColumn="0" w:oddVBand="0" w:evenVBand="0" w:oddHBand="0" w:evenHBand="0" w:firstRowFirstColumn="0" w:firstRowLastColumn="0" w:lastRowFirstColumn="0" w:lastRowLastColumn="0"/>
+              <w:rPr>
+                <w:rFonts w:eastAsia="Tw Cen MT" w:cstheme="minorHAnsi"/>
+                <w:kern w:val="24"/>
+                <w:sz w:val="23"/>
+                <w:szCs w:val="20"/>
+                <w:lang w:eastAsia="es-MX"/>
+                <w14:ligatures w14:val="standardContextual"/>
+              </w:rPr>
+            </w:pPr>
+          </w:p>
+        </w:tc>
+        <w:tc>
+          <w:tcPr>
+            <w:tcW w:w="2274" w:type="dxa"/>
+          </w:tcPr>
+          <w:p>
+            <w:pPr>
+              <w:spacing w:after="180" w:line="264" w:lineRule="auto"/>
+              <w:jc w:val="center"/>
+              <w:cnfStyle w:val="000000000000" w:firstRow="0" w:lastRow="0" w:firstColumn="0" w:lastColumn="0" w:oddVBand="0" w:evenVBand="0" w:oddHBand="0" w:evenHBand="0" w:firstRowFirstColumn="0" w:firstRowLastColumn="0" w:lastRowFirstColumn="0" w:lastRowLastColumn="0"/>
+              <w:rPr>
+                <w:rFonts w:eastAsia="Tw Cen MT" w:cstheme="minorHAnsi"/>
+                <w:kern w:val="24"/>
+                <w:sz w:val="23"/>
+                <w:szCs w:val="20"/>
+                <w:lang w:eastAsia="es-MX"/>
+                <w14:ligatures w14:val="standardContextual"/>
+              </w:rPr>
+            </w:pPr>
+          </w:p>
+        </w:tc>
+      </w:tr>
+      <w:tr>
+        <w:trPr>
+          <w:trHeight w:val="396"/>
+        </w:trPr>
+        <w:tc>
+          <w:tcPr>
+            <w:cnfStyle w:val="001000000000" w:firstRow="0" w:lastRow="0" w:firstColumn="1" w:lastColumn="0" w:oddVBand="0" w:evenVBand="0" w:oddHBand="0" w:evenHBand="0" w:firstRowFirstColumn="0" w:firstRowLastColumn="0" w:lastRowFirstColumn="0" w:lastRowLastColumn="0"/>
+            <w:tcW w:w="690" w:type="dxa"/>
+            <w:shd w:val="clear" w:color="auto" w:fill="auto"/>
+            <w:vAlign w:val="center"/>
+          </w:tcPr>
+          <w:p>
+            <w:pPr>
+              <w:textAlignment w:val="baseline"/>
+              <w:rPr>
+                <w:rFonts w:ascii="Calibri" w:eastAsia="Times New Roman" w:hAnsi="Calibri" w:cs="Calibri"/>
                 <w:b w:val="0"/>
                 <w:bCs w:val="0"/>
                 <w:lang w:eastAsia="es-MX"/>
               </w:rPr>
-              <w:t>RF37</w:t>
+            </w:pPr>
+            <w:r>
+              <w:rPr>
+                <w:rFonts w:ascii="Calibri" w:eastAsia="Times New Roman" w:hAnsi="Calibri" w:cs="Calibri"/>
+                <w:lang w:eastAsia="es-MX"/>
+              </w:rPr>
+              <w:t>RF</w:t>
+            </w:r>
+            <w:r>
+              <w:rPr>
+                <w:rFonts w:ascii="Calibri" w:eastAsia="Times New Roman" w:hAnsi="Calibri" w:cs="Calibri"/>
+                <w:lang w:eastAsia="es-MX"/>
+              </w:rPr>
+              <w:t>38</w:t>
+            </w:r>
+          </w:p>
+        </w:tc>
+        <w:tc>
+          <w:tcPr>
+            <w:tcW w:w="2338" w:type="dxa"/>
+            <w:vAlign w:val="center"/>
+          </w:tcPr>
+          <w:p>
+            <w:pPr>
+              <w:spacing w:after="180" w:line="264" w:lineRule="auto"/>
+              <w:cnfStyle w:val="000000000000" w:firstRow="0" w:lastRow="0" w:firstColumn="0" w:lastColumn="0" w:oddVBand="0" w:evenVBand="0" w:oddHBand="0" w:evenHBand="0" w:firstRowFirstColumn="0" w:firstRowLastColumn="0" w:lastRowFirstColumn="0" w:lastRowLastColumn="0"/>
+              <w:rPr>
+                <w:rFonts w:ascii="Calibri" w:eastAsia="Times New Roman" w:hAnsi="Calibri" w:cs="Calibri"/>
+                <w:lang w:eastAsia="es-MX"/>
+              </w:rPr>
+            </w:pPr>
+            <w:r>
+              <w:rPr>
+                <w:rFonts w:ascii="Calibri" w:eastAsia="Times New Roman" w:hAnsi="Calibri" w:cs="Calibri"/>
+                <w:lang w:eastAsia="es-MX"/>
+              </w:rPr>
+              <w:t>Eliminar proceso electoral</w:t>
+            </w:r>
+          </w:p>
+        </w:tc>
+        <w:tc>
+          <w:tcPr>
+            <w:tcW w:w="1966" w:type="dxa"/>
+          </w:tcPr>
+          <w:p>
+            <w:pPr>
+              <w:spacing w:after="180" w:line="264" w:lineRule="auto"/>
+              <w:jc w:val="center"/>
+              <w:cnfStyle w:val="000000000000" w:firstRow="0" w:lastRow="0" w:firstColumn="0" w:lastColumn="0" w:oddVBand="0" w:evenVBand="0" w:oddHBand="0" w:evenHBand="0" w:firstRowFirstColumn="0" w:firstRowLastColumn="0" w:lastRowFirstColumn="0" w:lastRowLastColumn="0"/>
+              <w:rPr>
+                <w:rFonts w:eastAsia="Tw Cen MT" w:cstheme="minorHAnsi"/>
+                <w:kern w:val="24"/>
+                <w:sz w:val="23"/>
+                <w:szCs w:val="20"/>
+                <w:lang w:eastAsia="es-MX"/>
+                <w14:ligatures w14:val="standardContextual"/>
+              </w:rPr>
+            </w:pPr>
+          </w:p>
+        </w:tc>
+        <w:tc>
+          <w:tcPr>
+            <w:tcW w:w="1309" w:type="dxa"/>
+            <w:shd w:val="clear" w:color="auto" w:fill="auto"/>
+            <w:vAlign w:val="center"/>
+          </w:tcPr>
+          <w:p>
+            <w:pPr>
+              <w:spacing w:after="180" w:line="264" w:lineRule="auto"/>
+              <w:jc w:val="center"/>
+              <w:cnfStyle w:val="000000000000" w:firstRow="0" w:lastRow="0" w:firstColumn="0" w:lastColumn="0" w:oddVBand="0" w:evenVBand="0" w:oddHBand="0" w:evenHBand="0" w:firstRowFirstColumn="0" w:firstRowLastColumn="0" w:lastRowFirstColumn="0" w:lastRowLastColumn="0"/>
+              <w:rPr>
+                <w:rFonts w:eastAsia="Tw Cen MT" w:cstheme="minorHAnsi"/>
+                <w:kern w:val="24"/>
+                <w:sz w:val="23"/>
+                <w:szCs w:val="20"/>
+                <w:lang w:eastAsia="es-MX"/>
+                <w14:ligatures w14:val="standardContextual"/>
+              </w:rPr>
+            </w:pPr>
+          </w:p>
+        </w:tc>
+        <w:tc>
+          <w:tcPr>
+            <w:tcW w:w="2274" w:type="dxa"/>
+          </w:tcPr>
+          <w:p>
+            <w:pPr>
+              <w:spacing w:after="180" w:line="264" w:lineRule="auto"/>
+              <w:jc w:val="center"/>
+              <w:cnfStyle w:val="000000000000" w:firstRow="0" w:lastRow="0" w:firstColumn="0" w:lastColumn="0" w:oddVBand="0" w:evenVBand="0" w:oddHBand="0" w:evenHBand="0" w:firstRowFirstColumn="0" w:firstRowLastColumn="0" w:lastRowFirstColumn="0" w:lastRowLastColumn="0"/>
+              <w:rPr>
+                <w:rFonts w:eastAsia="Tw Cen MT" w:cstheme="minorHAnsi"/>
+                <w:kern w:val="24"/>
+                <w:sz w:val="23"/>
+                <w:szCs w:val="20"/>
+                <w:lang w:eastAsia="es-MX"/>
+                <w14:ligatures w14:val="standardContextual"/>
+              </w:rPr>
+            </w:pPr>
+          </w:p>
+        </w:tc>
+      </w:tr>
+      <w:tr>
+        <w:trPr>
+          <w:trHeight w:val="396"/>
+        </w:trPr>
+        <w:tc>
+          <w:tcPr>
+            <w:cnfStyle w:val="001000000000" w:firstRow="0" w:lastRow="0" w:firstColumn="1" w:lastColumn="0" w:oddVBand="0" w:evenVBand="0" w:oddHBand="0" w:evenHBand="0" w:firstRowFirstColumn="0" w:firstRowLastColumn="0" w:lastRowFirstColumn="0" w:lastRowLastColumn="0"/>
+            <w:tcW w:w="690" w:type="dxa"/>
+            <w:shd w:val="clear" w:color="auto" w:fill="auto"/>
+            <w:vAlign w:val="center"/>
+          </w:tcPr>
+          <w:p>
+            <w:pPr>
+              <w:textAlignment w:val="baseline"/>
+              <w:rPr>
+                <w:rFonts w:ascii="Calibri" w:eastAsia="Times New Roman" w:hAnsi="Calibri" w:cs="Calibri"/>
+                <w:b w:val="0"/>
+                <w:bCs w:val="0"/>
+                <w:lang w:eastAsia="es-MX"/>
+              </w:rPr>
+            </w:pPr>
+            <w:r>
+              <w:rPr>
+                <w:rFonts w:ascii="Calibri" w:eastAsia="Times New Roman" w:hAnsi="Calibri" w:cs="Calibri"/>
+                <w:lang w:eastAsia="es-MX"/>
+              </w:rPr>
+              <w:t>RF</w:t>
+            </w:r>
+            <w:r>
+              <w:rPr>
+                <w:rFonts w:ascii="Calibri" w:eastAsia="Times New Roman" w:hAnsi="Calibri" w:cs="Calibri"/>
+                <w:lang w:eastAsia="es-MX"/>
+              </w:rPr>
+              <w:t>39</w:t>
+            </w:r>
+          </w:p>
+        </w:tc>
+        <w:tc>
+          <w:tcPr>
+            <w:tcW w:w="2338" w:type="dxa"/>
+            <w:vAlign w:val="center"/>
+          </w:tcPr>
+          <w:p>
+            <w:pPr>
+              <w:spacing w:after="180" w:line="264" w:lineRule="auto"/>
+              <w:cnfStyle w:val="000000000000" w:firstRow="0" w:lastRow="0" w:firstColumn="0" w:lastColumn="0" w:oddVBand="0" w:evenVBand="0" w:oddHBand="0" w:evenHBand="0" w:firstRowFirstColumn="0" w:firstRowLastColumn="0" w:lastRowFirstColumn="0" w:lastRowLastColumn="0"/>
+              <w:rPr>
+                <w:rFonts w:ascii="Calibri" w:eastAsia="Times New Roman" w:hAnsi="Calibri" w:cs="Calibri"/>
+                <w:lang w:eastAsia="es-MX"/>
+              </w:rPr>
+            </w:pPr>
+            <w:r>
+              <w:rPr>
+                <w:rFonts w:ascii="Calibri" w:eastAsia="Times New Roman" w:hAnsi="Calibri" w:cs="Calibri"/>
+                <w:lang w:eastAsia="es-MX"/>
+              </w:rPr>
+              <w:t>Consultar proceso electoral (filtro por ticket, proyecto o calificación)</w:t>
+            </w:r>
+          </w:p>
+        </w:tc>
+        <w:tc>
+          <w:tcPr>
+            <w:tcW w:w="1966" w:type="dxa"/>
+          </w:tcPr>
+          <w:p>
+            <w:pPr>
+              <w:spacing w:after="180" w:line="264" w:lineRule="auto"/>
+              <w:jc w:val="center"/>
+              <w:cnfStyle w:val="000000000000" w:firstRow="0" w:lastRow="0" w:firstColumn="0" w:lastColumn="0" w:oddVBand="0" w:evenVBand="0" w:oddHBand="0" w:evenHBand="0" w:firstRowFirstColumn="0" w:firstRowLastColumn="0" w:lastRowFirstColumn="0" w:lastRowLastColumn="0"/>
+              <w:rPr>
+                <w:rFonts w:eastAsia="Tw Cen MT" w:cstheme="minorHAnsi"/>
+                <w:kern w:val="24"/>
+                <w:sz w:val="23"/>
+                <w:szCs w:val="20"/>
+                <w:lang w:eastAsia="es-MX"/>
+                <w14:ligatures w14:val="standardContextual"/>
+              </w:rPr>
+            </w:pPr>
+          </w:p>
+        </w:tc>
+        <w:tc>
+          <w:tcPr>
+            <w:tcW w:w="1309" w:type="dxa"/>
+            <w:shd w:val="clear" w:color="auto" w:fill="auto"/>
+            <w:vAlign w:val="center"/>
+          </w:tcPr>
+          <w:p>
+            <w:pPr>
+              <w:spacing w:after="180" w:line="264" w:lineRule="auto"/>
+              <w:jc w:val="center"/>
+              <w:cnfStyle w:val="000000000000" w:firstRow="0" w:lastRow="0" w:firstColumn="0" w:lastColumn="0" w:oddVBand="0" w:evenVBand="0" w:oddHBand="0" w:evenHBand="0" w:firstRowFirstColumn="0" w:firstRowLastColumn="0" w:lastRowFirstColumn="0" w:lastRowLastColumn="0"/>
+              <w:rPr>
+                <w:rFonts w:eastAsia="Tw Cen MT" w:cstheme="minorHAnsi"/>
+                <w:kern w:val="24"/>
+                <w:sz w:val="23"/>
+                <w:szCs w:val="20"/>
+                <w:lang w:eastAsia="es-MX"/>
+                <w14:ligatures w14:val="standardContextual"/>
+              </w:rPr>
+            </w:pPr>
+          </w:p>
+        </w:tc>
+        <w:tc>
+          <w:tcPr>
+            <w:tcW w:w="2274" w:type="dxa"/>
+          </w:tcPr>
+          <w:p>
+            <w:pPr>
+              <w:spacing w:after="180" w:line="264" w:lineRule="auto"/>
+              <w:jc w:val="center"/>
+              <w:cnfStyle w:val="000000000000" w:firstRow="0" w:lastRow="0" w:firstColumn="0" w:lastColumn="0" w:oddVBand="0" w:evenVBand="0" w:oddHBand="0" w:evenHBand="0" w:firstRowFirstColumn="0" w:firstRowLastColumn="0" w:lastRowFirstColumn="0" w:lastRowLastColumn="0"/>
+              <w:rPr>
+                <w:rFonts w:eastAsia="Tw Cen MT" w:cstheme="minorHAnsi"/>
+                <w:kern w:val="24"/>
+                <w:sz w:val="23"/>
+                <w:szCs w:val="20"/>
+                <w:lang w:eastAsia="es-MX"/>
+                <w14:ligatures w14:val="standardContextual"/>
+              </w:rPr>
+            </w:pPr>
+          </w:p>
+        </w:tc>
+      </w:tr>
+      <w:tr>
+        <w:trPr>
+          <w:trHeight w:val="396"/>
+        </w:trPr>
+        <w:tc>
+          <w:tcPr>
+            <w:cnfStyle w:val="001000000000" w:firstRow="0" w:lastRow="0" w:firstColumn="1" w:lastColumn="0" w:oddVBand="0" w:evenVBand="0" w:oddHBand="0" w:evenHBand="0" w:firstRowFirstColumn="0" w:firstRowLastColumn="0" w:lastRowFirstColumn="0" w:lastRowLastColumn="0"/>
+            <w:tcW w:w="690" w:type="dxa"/>
+            <w:shd w:val="clear" w:color="auto" w:fill="auto"/>
+            <w:vAlign w:val="center"/>
+          </w:tcPr>
+          <w:p>
+            <w:pPr>
+              <w:textAlignment w:val="baseline"/>
+              <w:rPr>
+                <w:rFonts w:ascii="Calibri" w:eastAsia="Times New Roman" w:hAnsi="Calibri" w:cs="Calibri"/>
+                <w:b w:val="0"/>
+                <w:bCs w:val="0"/>
+                <w:lang w:eastAsia="es-MX"/>
+              </w:rPr>
+            </w:pPr>
+            <w:r>
+              <w:rPr>
+                <w:rFonts w:ascii="Calibri" w:eastAsia="Times New Roman" w:hAnsi="Calibri" w:cs="Calibri"/>
+                <w:lang w:eastAsia="es-MX"/>
+              </w:rPr>
+              <w:t>RF</w:t>
+            </w:r>
+            <w:r>
+              <w:rPr>
+                <w:rFonts w:ascii="Calibri" w:eastAsia="Times New Roman" w:hAnsi="Calibri" w:cs="Calibri"/>
+                <w:lang w:eastAsia="es-MX"/>
+              </w:rPr>
+              <w:t>40</w:t>
+            </w:r>
+          </w:p>
+        </w:tc>
+        <w:tc>
+          <w:tcPr>
+            <w:tcW w:w="2338" w:type="dxa"/>
+            <w:vAlign w:val="center"/>
+          </w:tcPr>
+          <w:p>
+            <w:pPr>
+              <w:spacing w:after="180" w:line="264" w:lineRule="auto"/>
+              <w:cnfStyle w:val="000000000000" w:firstRow="0" w:lastRow="0" w:firstColumn="0" w:lastColumn="0" w:oddVBand="0" w:evenVBand="0" w:oddHBand="0" w:evenHBand="0" w:firstRowFirstColumn="0" w:firstRowLastColumn="0" w:lastRowFirstColumn="0" w:lastRowLastColumn="0"/>
+              <w:rPr>
+                <w:rFonts w:ascii="Calibri" w:eastAsia="Times New Roman" w:hAnsi="Calibri" w:cs="Calibri"/>
+                <w:lang w:eastAsia="es-MX"/>
+              </w:rPr>
+            </w:pPr>
+            <w:r>
+              <w:rPr>
+                <w:rFonts w:ascii="Calibri" w:eastAsia="Times New Roman" w:hAnsi="Calibri" w:cs="Calibri"/>
+                <w:lang w:eastAsia="es-MX"/>
+              </w:rPr>
+              <w:t>Generar reporte</w:t>
+            </w:r>
+          </w:p>
+        </w:tc>
+        <w:tc>
+          <w:tcPr>
+            <w:tcW w:w="1966" w:type="dxa"/>
+          </w:tcPr>
+          <w:p>
+            <w:pPr>
+              <w:spacing w:after="180" w:line="264" w:lineRule="auto"/>
+              <w:jc w:val="center"/>
+              <w:cnfStyle w:val="000000000000" w:firstRow="0" w:lastRow="0" w:firstColumn="0" w:lastColumn="0" w:oddVBand="0" w:evenVBand="0" w:oddHBand="0" w:evenHBand="0" w:firstRowFirstColumn="0" w:firstRowLastColumn="0" w:lastRowFirstColumn="0" w:lastRowLastColumn="0"/>
+              <w:rPr>
+                <w:rFonts w:eastAsia="Tw Cen MT" w:cstheme="minorHAnsi"/>
+                <w:kern w:val="24"/>
+                <w:sz w:val="23"/>
+                <w:szCs w:val="20"/>
+                <w:lang w:eastAsia="es-MX"/>
+                <w14:ligatures w14:val="standardContextual"/>
+              </w:rPr>
+            </w:pPr>
+          </w:p>
+        </w:tc>
+        <w:tc>
+          <w:tcPr>
+            <w:tcW w:w="1309" w:type="dxa"/>
+            <w:shd w:val="clear" w:color="auto" w:fill="auto"/>
+            <w:vAlign w:val="center"/>
+          </w:tcPr>
+          <w:p>
+            <w:pPr>
+              <w:spacing w:after="180" w:line="264" w:lineRule="auto"/>
+              <w:jc w:val="center"/>
+              <w:cnfStyle w:val="000000000000" w:firstRow="0" w:lastRow="0" w:firstColumn="0" w:lastColumn="0" w:oddVBand="0" w:evenVBand="0" w:oddHBand="0" w:evenHBand="0" w:firstRowFirstColumn="0" w:firstRowLastColumn="0" w:lastRowFirstColumn="0" w:lastRowLastColumn="0"/>
+              <w:rPr>
+                <w:rFonts w:eastAsia="Tw Cen MT" w:cstheme="minorHAnsi"/>
+                <w:kern w:val="24"/>
+                <w:sz w:val="23"/>
+                <w:szCs w:val="20"/>
+                <w:lang w:eastAsia="es-MX"/>
+                <w14:ligatures w14:val="standardContextual"/>
+              </w:rPr>
+            </w:pPr>
+          </w:p>
+        </w:tc>
+        <w:tc>
+          <w:tcPr>
+            <w:tcW w:w="2274" w:type="dxa"/>
+          </w:tcPr>
+          <w:p>
+            <w:pPr>
+              <w:spacing w:after="180" w:line="264" w:lineRule="auto"/>
+              <w:jc w:val="center"/>
+              <w:cnfStyle w:val="000000000000" w:firstRow="0" w:lastRow="0" w:firstColumn="0" w:lastColumn="0" w:oddVBand="0" w:evenVBand="0" w:oddHBand="0" w:evenHBand="0" w:firstRowFirstColumn="0" w:firstRowLastColumn="0" w:lastRowFirstColumn="0" w:lastRowLastColumn="0"/>
+              <w:rPr>
+                <w:rFonts w:eastAsia="Tw Cen MT" w:cstheme="minorHAnsi"/>
+                <w:kern w:val="24"/>
+                <w:sz w:val="23"/>
+                <w:szCs w:val="20"/>
+                <w:lang w:eastAsia="es-MX"/>
+                <w14:ligatures w14:val="standardContextual"/>
+              </w:rPr>
+            </w:pPr>
+          </w:p>
+        </w:tc>
+      </w:tr>
+      <w:tr>
+        <w:trPr>
+          <w:trHeight w:val="396"/>
+        </w:trPr>
+        <w:tc>
+          <w:tcPr>
+            <w:cnfStyle w:val="001000000000" w:firstRow="0" w:lastRow="0" w:firstColumn="1" w:lastColumn="0" w:oddVBand="0" w:evenVBand="0" w:oddHBand="0" w:evenHBand="0" w:firstRowFirstColumn="0" w:firstRowLastColumn="0" w:lastRowFirstColumn="0" w:lastRowLastColumn="0"/>
+            <w:tcW w:w="690" w:type="dxa"/>
+            <w:shd w:val="clear" w:color="auto" w:fill="auto"/>
+            <w:vAlign w:val="center"/>
+          </w:tcPr>
+          <w:p>
+            <w:pPr>
+              <w:textAlignment w:val="baseline"/>
+              <w:rPr>
+                <w:rFonts w:ascii="Calibri" w:eastAsia="Times New Roman" w:hAnsi="Calibri" w:cs="Calibri"/>
+                <w:b w:val="0"/>
+                <w:bCs w:val="0"/>
+                <w:lang w:eastAsia="es-MX"/>
+              </w:rPr>
+            </w:pPr>
+            <w:r>
+              <w:rPr>
+                <w:rFonts w:ascii="Calibri" w:eastAsia="Times New Roman" w:hAnsi="Calibri" w:cs="Calibri"/>
+                <w:lang w:eastAsia="es-MX"/>
+              </w:rPr>
+              <w:t>RF</w:t>
+            </w:r>
+            <w:r>
+              <w:rPr>
+                <w:rFonts w:ascii="Calibri" w:eastAsia="Times New Roman" w:hAnsi="Calibri" w:cs="Calibri"/>
+                <w:lang w:eastAsia="es-MX"/>
+              </w:rPr>
+              <w:t>41</w:t>
             </w:r>
           </w:p>
         </w:tc>

</xml_diff>